<commit_message>
Review: Use Case 1
Review: Use Case 1
</commit_message>
<xml_diff>
--- a/Documents/DesignDocuments/HLD_AccessManagementFramework.docx
+++ b/Documents/DesignDocuments/HLD_AccessManagementFramework.docx
@@ -144,7 +144,7 @@
           <w:r>
             <w:fldChar w:fldCharType="separate"/>
           </w:r>
-          <w:hyperlink w:anchor="_Toc150330122" w:history="1">
+          <w:hyperlink w:anchor="_Toc150421349" w:history="1">
             <w:r>
               <w:rPr>
                 <w:rStyle w:val="Hyperlink"/>
@@ -190,7 +190,7 @@
                 <w:noProof/>
                 <w:webHidden/>
               </w:rPr>
-              <w:instrText xml:space="preserve"> PAGEREF _Toc150330122 \h </w:instrText>
+              <w:instrText xml:space="preserve"> PAGEREF _Toc150421349 \h </w:instrText>
             </w:r>
             <w:r>
               <w:rPr>
@@ -237,7 +237,7 @@
               <w14:ligatures w14:val="standardContextual"/>
             </w:rPr>
           </w:pPr>
-          <w:hyperlink w:anchor="_Toc150330123" w:history="1">
+          <w:hyperlink w:anchor="_Toc150421350" w:history="1">
             <w:r>
               <w:rPr>
                 <w:rStyle w:val="Hyperlink"/>
@@ -282,7 +282,7 @@
                 <w:noProof/>
                 <w:webHidden/>
               </w:rPr>
-              <w:instrText xml:space="preserve"> PAGEREF _Toc150330123 \h </w:instrText>
+              <w:instrText xml:space="preserve"> PAGEREF _Toc150421350 \h </w:instrText>
             </w:r>
             <w:r>
               <w:rPr>
@@ -329,7 +329,7 @@
               <w14:ligatures w14:val="standardContextual"/>
             </w:rPr>
           </w:pPr>
-          <w:hyperlink w:anchor="_Toc150330124" w:history="1">
+          <w:hyperlink w:anchor="_Toc150421351" w:history="1">
             <w:r>
               <w:rPr>
                 <w:rStyle w:val="Hyperlink"/>
@@ -374,7 +374,7 @@
                 <w:noProof/>
                 <w:webHidden/>
               </w:rPr>
-              <w:instrText xml:space="preserve"> PAGEREF _Toc150330124 \h </w:instrText>
+              <w:instrText xml:space="preserve"> PAGEREF _Toc150421351 \h </w:instrText>
             </w:r>
             <w:r>
               <w:rPr>
@@ -421,7 +421,7 @@
               <w14:ligatures w14:val="standardContextual"/>
             </w:rPr>
           </w:pPr>
-          <w:hyperlink w:anchor="_Toc150330125" w:history="1">
+          <w:hyperlink w:anchor="_Toc150421352" w:history="1">
             <w:r>
               <w:rPr>
                 <w:rStyle w:val="Hyperlink"/>
@@ -466,7 +466,7 @@
                 <w:noProof/>
                 <w:webHidden/>
               </w:rPr>
-              <w:instrText xml:space="preserve"> PAGEREF _Toc150330125 \h </w:instrText>
+              <w:instrText xml:space="preserve"> PAGEREF _Toc150421352 \h </w:instrText>
             </w:r>
             <w:r>
               <w:rPr>
@@ -513,7 +513,7 @@
               <w14:ligatures w14:val="standardContextual"/>
             </w:rPr>
           </w:pPr>
-          <w:hyperlink w:anchor="_Toc150330126" w:history="1">
+          <w:hyperlink w:anchor="_Toc150421353" w:history="1">
             <w:r>
               <w:rPr>
                 <w:rStyle w:val="Hyperlink"/>
@@ -558,7 +558,99 @@
                 <w:noProof/>
                 <w:webHidden/>
               </w:rPr>
-              <w:instrText xml:space="preserve"> PAGEREF _Toc150330126 \h </w:instrText>
+              <w:instrText xml:space="preserve"> PAGEREF _Toc150421353 \h </w:instrText>
+            </w:r>
+            <w:r>
+              <w:rPr>
+                <w:noProof/>
+                <w:webHidden/>
+              </w:rPr>
+            </w:r>
+            <w:r>
+              <w:rPr>
+                <w:noProof/>
+                <w:webHidden/>
+              </w:rPr>
+              <w:fldChar w:fldCharType="separate"/>
+            </w:r>
+            <w:r>
+              <w:rPr>
+                <w:noProof/>
+                <w:webHidden/>
+              </w:rPr>
+              <w:t>3</w:t>
+            </w:r>
+            <w:r>
+              <w:rPr>
+                <w:noProof/>
+                <w:webHidden/>
+              </w:rPr>
+              <w:fldChar w:fldCharType="end"/>
+            </w:r>
+          </w:hyperlink>
+        </w:p>
+        <w:p>
+          <w:pPr>
+            <w:pStyle w:val="TOC1"/>
+            <w:tabs>
+              <w:tab w:val="left" w:pos="880"/>
+              <w:tab w:val="right" w:leader="dot" w:pos="9016"/>
+            </w:tabs>
+            <w:rPr>
+              <w:noProof/>
+              <w:kern w:val="2"/>
+              <w:sz w:val="22"/>
+              <w:szCs w:val="22"/>
+              <w:lang w:eastAsia="en-IN" w:bidi="or-IN"/>
+              <w14:ligatures w14:val="standardContextual"/>
+            </w:rPr>
+          </w:pPr>
+          <w:hyperlink w:anchor="_Toc150421354" w:history="1">
+            <w:r>
+              <w:rPr>
+                <w:rStyle w:val="Hyperlink"/>
+                <w:noProof/>
+              </w:rPr>
+              <w:t>3.1.1.1</w:t>
+            </w:r>
+            <w:r>
+              <w:rPr>
+                <w:noProof/>
+                <w:kern w:val="2"/>
+                <w:sz w:val="22"/>
+                <w:szCs w:val="22"/>
+                <w:lang w:eastAsia="en-IN" w:bidi="or-IN"/>
+                <w14:ligatures w14:val="standardContextual"/>
+              </w:rPr>
+              <w:tab/>
+            </w:r>
+            <w:r>
+              <w:rPr>
+                <w:rStyle w:val="Hyperlink"/>
+                <w:noProof/>
+              </w:rPr>
+              <w:t>Use Case</w:t>
+            </w:r>
+            <w:r>
+              <w:rPr>
+                <w:noProof/>
+                <w:webHidden/>
+              </w:rPr>
+              <w:tab/>
+            </w:r>
+            <w:r>
+              <w:rPr>
+                <w:noProof/>
+                <w:webHidden/>
+              </w:rPr>
+              <w:fldChar w:fldCharType="begin"/>
+            </w:r>
+            <w:r>
+              <w:rPr>
+                <w:noProof/>
+                <w:webHidden/>
+              </w:rPr>
+              <w:instrText xml:space="preserve"> PAGEREF _Toc150421354 \h </w:instrText>
             </w:r>
             <w:r>
               <w:rPr>
@@ -605,7 +697,7 @@
               <w14:ligatures w14:val="standardContextual"/>
             </w:rPr>
           </w:pPr>
-          <w:hyperlink w:anchor="_Toc150330127" w:history="1">
+          <w:hyperlink w:anchor="_Toc150421355" w:history="1">
             <w:r>
               <w:rPr>
                 <w:rStyle w:val="Hyperlink"/>
@@ -650,7 +742,7 @@
                 <w:noProof/>
                 <w:webHidden/>
               </w:rPr>
-              <w:instrText xml:space="preserve"> PAGEREF _Toc150330127 \h </w:instrText>
+              <w:instrText xml:space="preserve"> PAGEREF _Toc150421355 \h </w:instrText>
             </w:r>
             <w:r>
               <w:rPr>
@@ -670,7 +762,7 @@
                 <w:noProof/>
                 <w:webHidden/>
               </w:rPr>
-              <w:t>3</w:t>
+              <w:t>4</w:t>
             </w:r>
             <w:r>
               <w:rPr>
@@ -697,7 +789,7 @@
               <w14:ligatures w14:val="standardContextual"/>
             </w:rPr>
           </w:pPr>
-          <w:hyperlink w:anchor="_Toc150330128" w:history="1">
+          <w:hyperlink w:anchor="_Toc150421356" w:history="1">
             <w:r>
               <w:rPr>
                 <w:rStyle w:val="Hyperlink"/>
@@ -742,7 +834,7 @@
                 <w:noProof/>
                 <w:webHidden/>
               </w:rPr>
-              <w:instrText xml:space="preserve"> PAGEREF _Toc150330128 \h </w:instrText>
+              <w:instrText xml:space="preserve"> PAGEREF _Toc150421356 \h </w:instrText>
             </w:r>
             <w:r>
               <w:rPr>
@@ -762,7 +854,7 @@
                 <w:noProof/>
                 <w:webHidden/>
               </w:rPr>
-              <w:t>3</w:t>
+              <w:t>4</w:t>
             </w:r>
             <w:r>
               <w:rPr>
@@ -789,7 +881,7 @@
               <w14:ligatures w14:val="standardContextual"/>
             </w:rPr>
           </w:pPr>
-          <w:hyperlink w:anchor="_Toc150330129" w:history="1">
+          <w:hyperlink w:anchor="_Toc150421357" w:history="1">
             <w:r>
               <w:rPr>
                 <w:rStyle w:val="Hyperlink"/>
@@ -834,7 +926,7 @@
                 <w:noProof/>
                 <w:webHidden/>
               </w:rPr>
-              <w:instrText xml:space="preserve"> PAGEREF _Toc150330129 \h </w:instrText>
+              <w:instrText xml:space="preserve"> PAGEREF _Toc150421357 \h </w:instrText>
             </w:r>
             <w:r>
               <w:rPr>
@@ -881,7 +973,7 @@
               <w14:ligatures w14:val="standardContextual"/>
             </w:rPr>
           </w:pPr>
-          <w:hyperlink w:anchor="_Toc150330130" w:history="1">
+          <w:hyperlink w:anchor="_Toc150421358" w:history="1">
             <w:r>
               <w:rPr>
                 <w:rStyle w:val="Hyperlink"/>
@@ -926,7 +1018,7 @@
                 <w:noProof/>
                 <w:webHidden/>
               </w:rPr>
-              <w:instrText xml:space="preserve"> PAGEREF _Toc150330130 \h </w:instrText>
+              <w:instrText xml:space="preserve"> PAGEREF _Toc150421358 \h </w:instrText>
             </w:r>
             <w:r>
               <w:rPr>
@@ -973,7 +1065,7 @@
               <w14:ligatures w14:val="standardContextual"/>
             </w:rPr>
           </w:pPr>
-          <w:hyperlink w:anchor="_Toc150330131" w:history="1">
+          <w:hyperlink w:anchor="_Toc150421359" w:history="1">
             <w:r>
               <w:rPr>
                 <w:rStyle w:val="Hyperlink"/>
@@ -1018,7 +1110,7 @@
                 <w:noProof/>
                 <w:webHidden/>
               </w:rPr>
-              <w:instrText xml:space="preserve"> PAGEREF _Toc150330131 \h </w:instrText>
+              <w:instrText xml:space="preserve"> PAGEREF _Toc150421359 \h </w:instrText>
             </w:r>
             <w:r>
               <w:rPr>
@@ -1065,7 +1157,7 @@
               <w14:ligatures w14:val="standardContextual"/>
             </w:rPr>
           </w:pPr>
-          <w:hyperlink w:anchor="_Toc150330132" w:history="1">
+          <w:hyperlink w:anchor="_Toc150421360" w:history="1">
             <w:r>
               <w:rPr>
                 <w:rStyle w:val="Hyperlink"/>
@@ -1110,7 +1202,7 @@
                 <w:noProof/>
                 <w:webHidden/>
               </w:rPr>
-              <w:instrText xml:space="preserve"> PAGEREF _Toc150330132 \h </w:instrText>
+              <w:instrText xml:space="preserve"> PAGEREF _Toc150421360 \h </w:instrText>
             </w:r>
             <w:r>
               <w:rPr>
@@ -1157,7 +1249,7 @@
               <w14:ligatures w14:val="standardContextual"/>
             </w:rPr>
           </w:pPr>
-          <w:hyperlink w:anchor="_Toc150330133" w:history="1">
+          <w:hyperlink w:anchor="_Toc150421361" w:history="1">
             <w:r>
               <w:rPr>
                 <w:rStyle w:val="Hyperlink"/>
@@ -1202,7 +1294,7 @@
                 <w:noProof/>
                 <w:webHidden/>
               </w:rPr>
-              <w:instrText xml:space="preserve"> PAGEREF _Toc150330133 \h </w:instrText>
+              <w:instrText xml:space="preserve"> PAGEREF _Toc150421361 \h </w:instrText>
             </w:r>
             <w:r>
               <w:rPr>
@@ -1249,7 +1341,7 @@
               <w14:ligatures w14:val="standardContextual"/>
             </w:rPr>
           </w:pPr>
-          <w:hyperlink w:anchor="_Toc150330134" w:history="1">
+          <w:hyperlink w:anchor="_Toc150421362" w:history="1">
             <w:r>
               <w:rPr>
                 <w:rStyle w:val="Hyperlink"/>
@@ -1294,7 +1386,7 @@
                 <w:noProof/>
                 <w:webHidden/>
               </w:rPr>
-              <w:instrText xml:space="preserve"> PAGEREF _Toc150330134 \h </w:instrText>
+              <w:instrText xml:space="preserve"> PAGEREF _Toc150421362 \h </w:instrText>
             </w:r>
             <w:r>
               <w:rPr>
@@ -1341,7 +1433,7 @@
               <w14:ligatures w14:val="standardContextual"/>
             </w:rPr>
           </w:pPr>
-          <w:hyperlink w:anchor="_Toc150330135" w:history="1">
+          <w:hyperlink w:anchor="_Toc150421363" w:history="1">
             <w:r>
               <w:rPr>
                 <w:rStyle w:val="Hyperlink"/>
@@ -1386,7 +1478,7 @@
                 <w:noProof/>
                 <w:webHidden/>
               </w:rPr>
-              <w:instrText xml:space="preserve"> PAGEREF _Toc150330135 \h </w:instrText>
+              <w:instrText xml:space="preserve"> PAGEREF _Toc150421363 \h </w:instrText>
             </w:r>
             <w:r>
               <w:rPr>
@@ -1433,7 +1525,7 @@
               <w14:ligatures w14:val="standardContextual"/>
             </w:rPr>
           </w:pPr>
-          <w:hyperlink w:anchor="_Toc150330136" w:history="1">
+          <w:hyperlink w:anchor="_Toc150421364" w:history="1">
             <w:r>
               <w:rPr>
                 <w:rStyle w:val="Hyperlink"/>
@@ -1478,7 +1570,7 @@
                 <w:noProof/>
                 <w:webHidden/>
               </w:rPr>
-              <w:instrText xml:space="preserve"> PAGEREF _Toc150330136 \h </w:instrText>
+              <w:instrText xml:space="preserve"> PAGEREF _Toc150421364 \h </w:instrText>
             </w:r>
             <w:r>
               <w:rPr>
@@ -1525,7 +1617,7 @@
               <w14:ligatures w14:val="standardContextual"/>
             </w:rPr>
           </w:pPr>
-          <w:hyperlink w:anchor="_Toc150330137" w:history="1">
+          <w:hyperlink w:anchor="_Toc150421365" w:history="1">
             <w:r>
               <w:rPr>
                 <w:rStyle w:val="Hyperlink"/>
@@ -1570,7 +1662,7 @@
                 <w:noProof/>
                 <w:webHidden/>
               </w:rPr>
-              <w:instrText xml:space="preserve"> PAGEREF _Toc150330137 \h </w:instrText>
+              <w:instrText xml:space="preserve"> PAGEREF _Toc150421365 \h </w:instrText>
             </w:r>
             <w:r>
               <w:rPr>
@@ -1590,7 +1682,7 @@
                 <w:noProof/>
                 <w:webHidden/>
               </w:rPr>
-              <w:t>4</w:t>
+              <w:t>5</w:t>
             </w:r>
             <w:r>
               <w:rPr>
@@ -1617,7 +1709,7 @@
               <w14:ligatures w14:val="standardContextual"/>
             </w:rPr>
           </w:pPr>
-          <w:hyperlink w:anchor="_Toc150330138" w:history="1">
+          <w:hyperlink w:anchor="_Toc150421366" w:history="1">
             <w:r>
               <w:rPr>
                 <w:rStyle w:val="Hyperlink"/>
@@ -1662,7 +1754,7 @@
                 <w:noProof/>
                 <w:webHidden/>
               </w:rPr>
-              <w:instrText xml:space="preserve"> PAGEREF _Toc150330138 \h </w:instrText>
+              <w:instrText xml:space="preserve"> PAGEREF _Toc150421366 \h </w:instrText>
             </w:r>
             <w:r>
               <w:rPr>
@@ -1682,7 +1774,7 @@
                 <w:noProof/>
                 <w:webHidden/>
               </w:rPr>
-              <w:t>4</w:t>
+              <w:t>5</w:t>
             </w:r>
             <w:r>
               <w:rPr>
@@ -1709,7 +1801,7 @@
               <w14:ligatures w14:val="standardContextual"/>
             </w:rPr>
           </w:pPr>
-          <w:hyperlink w:anchor="_Toc150330139" w:history="1">
+          <w:hyperlink w:anchor="_Toc150421367" w:history="1">
             <w:r>
               <w:rPr>
                 <w:rStyle w:val="Hyperlink"/>
@@ -1754,7 +1846,7 @@
                 <w:noProof/>
                 <w:webHidden/>
               </w:rPr>
-              <w:instrText xml:space="preserve"> PAGEREF _Toc150330139 \h </w:instrText>
+              <w:instrText xml:space="preserve"> PAGEREF _Toc150421367 \h </w:instrText>
             </w:r>
             <w:r>
               <w:rPr>
@@ -1774,7 +1866,7 @@
                 <w:noProof/>
                 <w:webHidden/>
               </w:rPr>
-              <w:t>4</w:t>
+              <w:t>5</w:t>
             </w:r>
             <w:r>
               <w:rPr>
@@ -1817,7 +1909,7 @@
         </w:rPr>
         <w:br w:type="page"/>
       </w:r>
-      <w:bookmarkStart w:id="6" w:name="_Toc150330122"/>
+      <w:bookmarkStart w:id="6" w:name="_Toc150421349"/>
       <w:commentRangeStart w:id="7"/>
       <w:r>
         <w:rPr>
@@ -1870,7 +1962,7 @@
           <w:szCs w:val="32"/>
         </w:rPr>
       </w:pPr>
-      <w:bookmarkStart w:id="8" w:name="_Toc150330123"/>
+      <w:bookmarkStart w:id="8" w:name="_Toc150421350"/>
       <w:commentRangeStart w:id="9"/>
       <w:r>
         <w:rPr>
@@ -1918,7 +2010,7 @@
           <w:szCs w:val="32"/>
         </w:rPr>
       </w:pPr>
-      <w:bookmarkStart w:id="10" w:name="_Toc150330124"/>
+      <w:bookmarkStart w:id="10" w:name="_Toc150421351"/>
       <w:commentRangeStart w:id="11"/>
       <w:r>
         <w:rPr>
@@ -1951,7 +2043,7 @@
           <w:szCs w:val="32"/>
         </w:rPr>
       </w:pPr>
-      <w:bookmarkStart w:id="12" w:name="_Toc150330125"/>
+      <w:bookmarkStart w:id="12" w:name="_Toc150421352"/>
       <w:r>
         <w:rPr>
           <w:rStyle w:val="Heading1Char"/>
@@ -1984,7 +2076,7 @@
           <w:szCs w:val="32"/>
         </w:rPr>
       </w:pPr>
-      <w:bookmarkStart w:id="13" w:name="_Toc150330126"/>
+      <w:bookmarkStart w:id="13" w:name="_Toc150421353"/>
       <w:r>
         <w:rPr>
           <w:rStyle w:val="Heading1Char"/>
@@ -1994,6 +2086,31 @@
         <w:t>Member Registration</w:t>
       </w:r>
       <w:bookmarkEnd w:id="13"/>
+    </w:p>
+    <w:p>
+      <w:pPr>
+        <w:pStyle w:val="ListParagraph"/>
+        <w:numPr>
+          <w:ilvl w:val="3"/>
+          <w:numId w:val="18"/>
+        </w:numPr>
+        <w:ind w:left="1701" w:hanging="1134"/>
+        <w:rPr>
+          <w:rStyle w:val="Heading1Char"/>
+          <w:sz w:val="32"/>
+          <w:szCs w:val="32"/>
+        </w:rPr>
+      </w:pPr>
+      <w:bookmarkStart w:id="14" w:name="_Toc150421354"/>
+      <w:r>
+        <w:rPr>
+          <w:rStyle w:val="Heading1Char"/>
+          <w:sz w:val="32"/>
+          <w:szCs w:val="32"/>
+        </w:rPr>
+        <w:t>Use Case</w:t>
+      </w:r>
+      <w:bookmarkEnd w:id="14"/>
     </w:p>
     <w:tbl>
       <w:tblPr>
@@ -2003,8 +2120,8 @@
       </w:tblPr>
       <w:tblGrid>
         <w:gridCol w:w="1961"/>
-        <w:gridCol w:w="4688"/>
-        <w:gridCol w:w="3552"/>
+        <w:gridCol w:w="1474"/>
+        <w:gridCol w:w="6766"/>
       </w:tblGrid>
       <w:tr>
         <w:tc>
@@ -2164,7 +2281,7 @@
         </w:tc>
         <w:tc>
           <w:tcPr>
-            <w:tcW w:w="4688" w:type="dxa"/>
+            <w:tcW w:w="1474" w:type="dxa"/>
             <w:shd w:val="clear" w:color="auto" w:fill="F2F2F2" w:themeFill="background1" w:themeFillShade="F2"/>
           </w:tcPr>
           <w:p>
@@ -2187,7 +2304,7 @@
         </w:tc>
         <w:tc>
           <w:tcPr>
-            <w:tcW w:w="3552" w:type="dxa"/>
+            <w:tcW w:w="6766" w:type="dxa"/>
             <w:shd w:val="clear" w:color="auto" w:fill="F2F2F2" w:themeFill="background1" w:themeFillShade="F2"/>
           </w:tcPr>
           <w:p>
@@ -2230,7 +2347,7 @@
         </w:tc>
         <w:tc>
           <w:tcPr>
-            <w:tcW w:w="4688" w:type="dxa"/>
+            <w:tcW w:w="1474" w:type="dxa"/>
           </w:tcPr>
           <w:p>
             <w:pPr>
@@ -2260,7 +2377,7 @@
         </w:tc>
         <w:tc>
           <w:tcPr>
-            <w:tcW w:w="3552" w:type="dxa"/>
+            <w:tcW w:w="6766" w:type="dxa"/>
           </w:tcPr>
           <w:p>
             <w:pPr>
@@ -2274,50 +2391,6 @@
               </w:rPr>
               <w:t>4.3.1.1</w:t>
             </w:r>
-          </w:p>
-        </w:tc>
-      </w:tr>
-      <w:tr>
-        <w:trPr>
-          <w:trHeight w:val="111"/>
-        </w:trPr>
-        <w:tc>
-          <w:tcPr>
-            <w:tcW w:w="1961" w:type="dxa"/>
-            <w:vMerge/>
-          </w:tcPr>
-          <w:p>
-            <w:pPr>
-              <w:rPr>
-                <w:b/>
-                <w:bCs/>
-                <w:lang w:val="en-US"/>
-              </w:rPr>
-            </w:pPr>
-          </w:p>
-        </w:tc>
-        <w:tc>
-          <w:tcPr>
-            <w:tcW w:w="4688" w:type="dxa"/>
-          </w:tcPr>
-          <w:p>
-            <w:pPr>
-              <w:rPr>
-                <w:lang w:val="en-US"/>
-              </w:rPr>
-            </w:pPr>
-          </w:p>
-        </w:tc>
-        <w:tc>
-          <w:tcPr>
-            <w:tcW w:w="3552" w:type="dxa"/>
-          </w:tcPr>
-          <w:p>
-            <w:pPr>
-              <w:rPr>
-                <w:lang w:val="en-US"/>
-              </w:rPr>
-            </w:pPr>
           </w:p>
         </w:tc>
       </w:tr>
@@ -2342,7 +2415,7 @@
         </w:tc>
         <w:tc>
           <w:tcPr>
-            <w:tcW w:w="4688" w:type="dxa"/>
+            <w:tcW w:w="1474" w:type="dxa"/>
           </w:tcPr>
           <w:p>
             <w:pPr>
@@ -2354,7 +2427,7 @@
         </w:tc>
         <w:tc>
           <w:tcPr>
-            <w:tcW w:w="3552" w:type="dxa"/>
+            <w:tcW w:w="6766" w:type="dxa"/>
           </w:tcPr>
           <w:p>
             <w:pPr>
@@ -2403,7 +2476,31 @@
               <w:rPr>
                 <w:rStyle w:val="ui-provider"/>
               </w:rPr>
-              <w:t xml:space="preserve">This use case occurs within a system where individuals or organizations can become members. The registration process allows individuals or organizations to provide their information and become members of the </w:t>
+              <w:t>This use case occurs within a</w:t>
+            </w:r>
+            <w:r>
+              <w:rPr>
+                <w:rStyle w:val="ui-provider"/>
+              </w:rPr>
+              <w:t>n</w:t>
+            </w:r>
+            <w:r>
+              <w:rPr>
+                <w:rStyle w:val="ui-provider"/>
+              </w:rPr>
+              <w:t xml:space="preserve"> </w:t>
+            </w:r>
+            <w:r>
+              <w:rPr>
+                <w:rStyle w:val="ui-provider"/>
+              </w:rPr>
+              <w:t>application</w:t>
+            </w:r>
+            <w:r>
+              <w:rPr>
+                <w:rStyle w:val="ui-provider"/>
+              </w:rPr>
+              <w:t xml:space="preserve"> where individuals or organizations can become members. The registration process allows individuals or organizations to provide their information and become members of the </w:t>
             </w:r>
             <w:r>
               <w:rPr>
@@ -2706,7 +2803,13 @@
               <w:rPr>
                 <w:lang w:val="en-US"/>
               </w:rPr>
-              <w:t>Member must have an email</w:t>
+              <w:t>Registrant</w:t>
+            </w:r>
+            <w:r>
+              <w:rPr>
+                <w:lang w:val="en-US"/>
+              </w:rPr>
+              <w:t xml:space="preserve"> must have an email</w:t>
             </w:r>
             <w:r>
               <w:rPr>
@@ -2762,7 +2865,13 @@
               <w:rPr>
                 <w:lang w:val="en-US"/>
               </w:rPr>
-              <w:t xml:space="preserve">Provided email id </w:t>
+              <w:t>The E</w:t>
+            </w:r>
+            <w:r>
+              <w:rPr>
+                <w:lang w:val="en-US"/>
+              </w:rPr>
+              <w:t xml:space="preserve">mail id </w:t>
             </w:r>
             <w:r>
               <w:rPr>
@@ -2774,14 +2883,38 @@
               <w:rPr>
                 <w:lang w:val="en-US"/>
               </w:rPr>
-              <w:t xml:space="preserve"> registered in the system</w:t>
+              <w:t xml:space="preserve"> already</w:t>
+            </w:r>
+            <w:r>
+              <w:rPr>
+                <w:lang w:val="en-US"/>
+              </w:rPr>
+              <w:t xml:space="preserve"> registered </w:t>
+            </w:r>
+            <w:r>
+              <w:rPr>
+                <w:lang w:val="en-US"/>
+              </w:rPr>
+              <w:t>with</w:t>
+            </w:r>
+            <w:r>
+              <w:rPr>
+                <w:lang w:val="en-US"/>
+              </w:rPr>
+              <w:t xml:space="preserve">in the </w:t>
+            </w:r>
+            <w:r>
+              <w:rPr>
+                <w:lang w:val="en-US"/>
+              </w:rPr>
+              <w:t>application</w:t>
             </w:r>
           </w:p>
         </w:tc>
       </w:tr>
       <w:tr>
         <w:trPr>
-          <w:trHeight w:val="796"/>
+          <w:trHeight w:val="353"/>
         </w:trPr>
         <w:tc>
           <w:tcPr>
@@ -2818,7 +2951,13 @@
               <w:rPr>
                 <w:lang w:val="en-US"/>
               </w:rPr>
-              <w:t xml:space="preserve">Member should have access to </w:t>
+              <w:t>Registrant</w:t>
+            </w:r>
+            <w:r>
+              <w:rPr>
+                <w:lang w:val="en-US"/>
+              </w:rPr>
+              <w:t xml:space="preserve"> should have access to </w:t>
             </w:r>
             <w:r>
               <w:rPr>
@@ -2832,83 +2971,6 @@
               </w:rPr>
               <w:t xml:space="preserve"> email account</w:t>
             </w:r>
-          </w:p>
-        </w:tc>
-      </w:tr>
-      <w:tr>
-        <w:trPr>
-          <w:trHeight w:val="81"/>
-        </w:trPr>
-        <w:tc>
-          <w:tcPr>
-            <w:tcW w:w="1961" w:type="dxa"/>
-            <w:vMerge/>
-          </w:tcPr>
-          <w:p>
-            <w:pPr>
-              <w:rPr>
-                <w:b/>
-                <w:bCs/>
-                <w:lang w:val="en-US"/>
-              </w:rPr>
-            </w:pPr>
-          </w:p>
-        </w:tc>
-        <w:tc>
-          <w:tcPr>
-            <w:tcW w:w="8240" w:type="dxa"/>
-            <w:gridSpan w:val="2"/>
-          </w:tcPr>
-          <w:p>
-            <w:pPr>
-              <w:pStyle w:val="ListParagraph"/>
-              <w:numPr>
-                <w:ilvl w:val="0"/>
-                <w:numId w:val="19"/>
-              </w:numPr>
-              <w:rPr>
-                <w:lang w:val="en-US"/>
-              </w:rPr>
-            </w:pPr>
-            <w:r>
-              <w:rPr>
-                <w:lang w:val="en-US"/>
-              </w:rPr>
-              <w:t>Member must agree with the terms and conditions</w:t>
-            </w:r>
-          </w:p>
-        </w:tc>
-      </w:tr>
-      <w:tr>
-        <w:trPr>
-          <w:trHeight w:val="101"/>
-        </w:trPr>
-        <w:tc>
-          <w:tcPr>
-            <w:tcW w:w="1961" w:type="dxa"/>
-            <w:vMerge/>
-          </w:tcPr>
-          <w:p>
-            <w:pPr>
-              <w:rPr>
-                <w:b/>
-                <w:bCs/>
-                <w:lang w:val="en-US"/>
-              </w:rPr>
-            </w:pPr>
-          </w:p>
-        </w:tc>
-        <w:tc>
-          <w:tcPr>
-            <w:tcW w:w="8240" w:type="dxa"/>
-            <w:gridSpan w:val="2"/>
-          </w:tcPr>
-          <w:p>
-            <w:pPr>
-              <w:rPr>
-                <w:lang w:val="en-US"/>
-              </w:rPr>
-            </w:pPr>
           </w:p>
         </w:tc>
       </w:tr>
@@ -2952,7 +3014,6 @@
         <w:tc>
           <w:tcPr>
             <w:tcW w:w="1961" w:type="dxa"/>
-            <w:vMerge w:val="restart"/>
           </w:tcPr>
           <w:p>
             <w:pPr>
@@ -2992,35 +3053,9 @@
               <w:rPr>
                 <w:lang w:val="en-US"/>
               </w:rPr>
-              <w:t>Member requests for registration</w:t>
+              <w:t>Take email Id as Input</w:t>
             </w:r>
           </w:p>
-        </w:tc>
-      </w:tr>
-      <w:tr>
-        <w:trPr>
-          <w:trHeight w:val="171"/>
-        </w:trPr>
-        <w:tc>
-          <w:tcPr>
-            <w:tcW w:w="1961" w:type="dxa"/>
-            <w:vMerge/>
-          </w:tcPr>
-          <w:p>
-            <w:pPr>
-              <w:rPr>
-                <w:b/>
-                <w:bCs/>
-                <w:lang w:val="en-US"/>
-              </w:rPr>
-            </w:pPr>
-          </w:p>
-        </w:tc>
-        <w:tc>
-          <w:tcPr>
-            <w:tcW w:w="8240" w:type="dxa"/>
-            <w:gridSpan w:val="2"/>
-          </w:tcPr>
           <w:p>
             <w:pPr>
               <w:pStyle w:val="ListParagraph"/>
@@ -3036,35 +3071,35 @@
               <w:rPr>
                 <w:lang w:val="en-US"/>
               </w:rPr>
-              <w:t>Provide email id</w:t>
-            </w:r>
+              <w:t>S</w:t>
+            </w:r>
+            <w:r>
+              <w:rPr>
+                <w:lang w:val="en-US"/>
+              </w:rPr>
+              <w:t>en</w:t>
+            </w:r>
+            <w:r>
+              <w:rPr>
+                <w:lang w:val="en-US"/>
+              </w:rPr>
+              <w:t>d</w:t>
+            </w:r>
+            <w:r>
+              <w:rPr>
+                <w:lang w:val="en-US"/>
+              </w:rPr>
+              <w:t xml:space="preserve"> OTP to provided email </w:t>
+            </w:r>
+            <w:proofErr w:type="gramStart"/>
+            <w:r>
+              <w:rPr>
+                <w:lang w:val="en-US"/>
+              </w:rPr>
+              <w:t>id</w:t>
+            </w:r>
+            <w:proofErr w:type="gramEnd"/>
           </w:p>
-        </w:tc>
-      </w:tr>
-      <w:tr>
-        <w:trPr>
-          <w:trHeight w:val="181"/>
-        </w:trPr>
-        <w:tc>
-          <w:tcPr>
-            <w:tcW w:w="1961" w:type="dxa"/>
-            <w:vMerge/>
-          </w:tcPr>
-          <w:p>
-            <w:pPr>
-              <w:rPr>
-                <w:b/>
-                <w:bCs/>
-                <w:lang w:val="en-US"/>
-              </w:rPr>
-            </w:pPr>
-          </w:p>
-        </w:tc>
-        <w:tc>
-          <w:tcPr>
-            <w:tcW w:w="8240" w:type="dxa"/>
-            <w:gridSpan w:val="2"/>
-          </w:tcPr>
           <w:p>
             <w:pPr>
               <w:pStyle w:val="ListParagraph"/>
@@ -3080,35 +3115,9 @@
               <w:rPr>
                 <w:lang w:val="en-US"/>
               </w:rPr>
-              <w:t>OTP sent to provided email id after verified</w:t>
+              <w:t>Validate OTP</w:t>
             </w:r>
           </w:p>
-        </w:tc>
-      </w:tr>
-      <w:tr>
-        <w:trPr>
-          <w:trHeight w:val="222"/>
-        </w:trPr>
-        <w:tc>
-          <w:tcPr>
-            <w:tcW w:w="1961" w:type="dxa"/>
-            <w:vMerge/>
-          </w:tcPr>
-          <w:p>
-            <w:pPr>
-              <w:rPr>
-                <w:b/>
-                <w:bCs/>
-                <w:lang w:val="en-US"/>
-              </w:rPr>
-            </w:pPr>
-          </w:p>
-        </w:tc>
-        <w:tc>
-          <w:tcPr>
-            <w:tcW w:w="8240" w:type="dxa"/>
-            <w:gridSpan w:val="2"/>
-          </w:tcPr>
           <w:p>
             <w:pPr>
               <w:pStyle w:val="ListParagraph"/>
@@ -3124,106 +3133,7 @@
               <w:rPr>
                 <w:lang w:val="en-US"/>
               </w:rPr>
-              <w:t xml:space="preserve">Member </w:t>
-            </w:r>
-            <w:proofErr w:type="gramStart"/>
-            <w:r>
-              <w:rPr>
-                <w:lang w:val="en-US"/>
-              </w:rPr>
-              <w:t>has to</w:t>
-            </w:r>
-            <w:proofErr w:type="gramEnd"/>
-            <w:r>
-              <w:rPr>
-                <w:lang w:val="en-US"/>
-              </w:rPr>
-              <w:t xml:space="preserve"> submit that OTP</w:t>
-            </w:r>
-          </w:p>
-        </w:tc>
-      </w:tr>
-      <w:tr>
-        <w:trPr>
-          <w:trHeight w:val="91"/>
-        </w:trPr>
-        <w:tc>
-          <w:tcPr>
-            <w:tcW w:w="1961" w:type="dxa"/>
-            <w:vMerge/>
-          </w:tcPr>
-          <w:p>
-            <w:pPr>
-              <w:rPr>
-                <w:b/>
-                <w:bCs/>
-                <w:lang w:val="en-US"/>
-              </w:rPr>
-            </w:pPr>
-          </w:p>
-        </w:tc>
-        <w:tc>
-          <w:tcPr>
-            <w:tcW w:w="8240" w:type="dxa"/>
-            <w:gridSpan w:val="2"/>
-          </w:tcPr>
-          <w:p>
-            <w:pPr>
-              <w:pStyle w:val="ListParagraph"/>
-              <w:numPr>
-                <w:ilvl w:val="0"/>
-                <w:numId w:val="20"/>
-              </w:numPr>
-              <w:rPr>
-                <w:lang w:val="en-US"/>
-              </w:rPr>
-            </w:pPr>
-            <w:r>
-              <w:rPr>
-                <w:lang w:val="en-US"/>
-              </w:rPr>
-              <w:t>User has been registered in the system</w:t>
-            </w:r>
-          </w:p>
-        </w:tc>
-      </w:tr>
-      <w:tr>
-        <w:tc>
-          <w:tcPr>
-            <w:tcW w:w="1961" w:type="dxa"/>
-            <w:vMerge/>
-          </w:tcPr>
-          <w:p>
-            <w:pPr>
-              <w:rPr>
-                <w:b/>
-                <w:bCs/>
-                <w:lang w:val="en-US"/>
-              </w:rPr>
-            </w:pPr>
-          </w:p>
-        </w:tc>
-        <w:tc>
-          <w:tcPr>
-            <w:tcW w:w="8240" w:type="dxa"/>
-            <w:gridSpan w:val="2"/>
-          </w:tcPr>
-          <w:p>
-            <w:pPr>
-              <w:pStyle w:val="ListParagraph"/>
-              <w:numPr>
-                <w:ilvl w:val="0"/>
-                <w:numId w:val="20"/>
-              </w:numPr>
-              <w:rPr>
-                <w:lang w:val="en-US"/>
-              </w:rPr>
-            </w:pPr>
-            <w:r>
-              <w:rPr>
-                <w:lang w:val="en-US"/>
-              </w:rPr>
-              <w:t>A successful message is sent to provided email account</w:t>
+              <w:t>Create Member</w:t>
             </w:r>
           </w:p>
         </w:tc>
@@ -3257,7 +3167,7 @@
         </w:tc>
         <w:tc>
           <w:tcPr>
-            <w:tcW w:w="4688" w:type="dxa"/>
+            <w:tcW w:w="1474" w:type="dxa"/>
             <w:shd w:val="clear" w:color="auto" w:fill="F2F2F2" w:themeFill="background1" w:themeFillShade="F2"/>
           </w:tcPr>
           <w:p>
@@ -3280,7 +3190,7 @@
         </w:tc>
         <w:tc>
           <w:tcPr>
-            <w:tcW w:w="3552" w:type="dxa"/>
+            <w:tcW w:w="6766" w:type="dxa"/>
             <w:shd w:val="clear" w:color="auto" w:fill="F2F2F2" w:themeFill="background1" w:themeFillShade="F2"/>
           </w:tcPr>
           <w:p>
@@ -3304,7 +3214,7 @@
       </w:tr>
       <w:tr>
         <w:trPr>
-          <w:trHeight w:val="1621"/>
+          <w:trHeight w:val="699"/>
         </w:trPr>
         <w:tc>
           <w:tcPr>
@@ -3323,7 +3233,7 @@
         </w:tc>
         <w:tc>
           <w:tcPr>
-            <w:tcW w:w="4688" w:type="dxa"/>
+            <w:tcW w:w="1474" w:type="dxa"/>
           </w:tcPr>
           <w:p>
             <w:pPr>
@@ -3341,8 +3251,7 @@
         </w:tc>
         <w:tc>
           <w:tcPr>
-            <w:tcW w:w="3552" w:type="dxa"/>
-            <w:vMerge w:val="restart"/>
+            <w:tcW w:w="6766" w:type="dxa"/>
           </w:tcPr>
           <w:p>
             <w:pPr>
@@ -3357,30 +3266,34 @@
             </w:pPr>
             <w:r>
               <w:rPr>
-                <w:lang w:val="en-US"/>
-              </w:rPr>
-              <w:t xml:space="preserve">If provided email id is already </w:t>
-            </w:r>
-            <w:r>
-              <w:rPr>
-                <w:lang w:val="en-US"/>
-              </w:rPr>
-              <w:t>registered,</w:t>
-            </w:r>
-            <w:r>
-              <w:rPr>
-                <w:lang w:val="en-US"/>
-              </w:rPr>
-              <w:t xml:space="preserve"> then a proper error message will be shown to </w:t>
-            </w:r>
-            <w:proofErr w:type="gramStart"/>
-            <w:r>
-              <w:rPr>
-                <w:lang w:val="en-US"/>
-              </w:rPr>
-              <w:t>member</w:t>
-            </w:r>
-            <w:proofErr w:type="gramEnd"/>
+                <w:b/>
+                <w:bCs/>
+                <w:lang w:val="en-US"/>
+              </w:rPr>
+              <w:t>E</w:t>
+            </w:r>
+            <w:r>
+              <w:rPr>
+                <w:b/>
+                <w:bCs/>
+                <w:lang w:val="en-US"/>
+              </w:rPr>
+              <w:t xml:space="preserve">mail id already </w:t>
+            </w:r>
+            <w:r>
+              <w:rPr>
+                <w:b/>
+                <w:bCs/>
+                <w:lang w:val="en-US"/>
+              </w:rPr>
+              <w:t>registered</w:t>
+            </w:r>
+            <w:r>
+              <w:rPr>
+                <w:lang w:val="en-US"/>
+              </w:rPr>
+              <w:t>.</w:t>
+            </w:r>
           </w:p>
           <w:p>
             <w:pPr>
@@ -3397,14 +3310,14 @@
               <w:rPr>
                 <w:lang w:val="en-US"/>
               </w:rPr>
-              <w:t>Member prompted to re-enter</w:t>
+              <w:t>Inform Registrant</w:t>
             </w:r>
           </w:p>
         </w:tc>
       </w:tr>
       <w:tr>
         <w:trPr>
-          <w:trHeight w:val="294"/>
+          <w:trHeight w:val="687"/>
         </w:trPr>
         <w:tc>
           <w:tcPr>
@@ -3423,7 +3336,7 @@
         </w:tc>
         <w:tc>
           <w:tcPr>
-            <w:tcW w:w="4688" w:type="dxa"/>
+            <w:tcW w:w="1474" w:type="dxa"/>
           </w:tcPr>
           <w:p>
             <w:pPr>
@@ -3431,63 +3344,17 @@
                 <w:lang w:val="en-US"/>
               </w:rPr>
             </w:pPr>
+            <w:r>
+              <w:rPr>
+                <w:lang w:val="en-US"/>
+              </w:rPr>
+              <w:t>2</w:t>
+            </w:r>
           </w:p>
         </w:tc>
         <w:tc>
           <w:tcPr>
-            <w:tcW w:w="3552" w:type="dxa"/>
-            <w:vMerge/>
-          </w:tcPr>
-          <w:p>
-            <w:pPr>
-              <w:rPr>
-                <w:lang w:val="en-US"/>
-              </w:rPr>
-            </w:pPr>
-          </w:p>
-        </w:tc>
-      </w:tr>
-      <w:tr>
-        <w:trPr>
-          <w:trHeight w:val="1275"/>
-        </w:trPr>
-        <w:tc>
-          <w:tcPr>
-            <w:tcW w:w="1961" w:type="dxa"/>
-            <w:vMerge/>
-          </w:tcPr>
-          <w:p>
-            <w:pPr>
-              <w:rPr>
-                <w:b/>
-                <w:bCs/>
-                <w:lang w:val="en-US"/>
-              </w:rPr>
-            </w:pPr>
-          </w:p>
-        </w:tc>
-        <w:tc>
-          <w:tcPr>
-            <w:tcW w:w="4688" w:type="dxa"/>
-          </w:tcPr>
-          <w:p>
-            <w:pPr>
-              <w:rPr>
-                <w:lang w:val="en-US"/>
-              </w:rPr>
-            </w:pPr>
-            <w:r>
-              <w:rPr>
-                <w:lang w:val="en-US"/>
-              </w:rPr>
-              <w:t>2</w:t>
-            </w:r>
-          </w:p>
-        </w:tc>
-        <w:tc>
-          <w:tcPr>
-            <w:tcW w:w="3552" w:type="dxa"/>
-            <w:vMerge w:val="restart"/>
+            <w:tcW w:w="6766" w:type="dxa"/>
           </w:tcPr>
           <w:p>
             <w:pPr>
@@ -3497,23 +3364,19 @@
                 <w:numId w:val="22"/>
               </w:numPr>
               <w:rPr>
+                <w:b/>
+                <w:bCs/>
                 <w:lang w:val="en-US"/>
               </w:rPr>
             </w:pPr>
             <w:r>
               <w:rPr>
-                <w:lang w:val="en-US"/>
-              </w:rPr>
-              <w:t xml:space="preserve">Error message will be thrown for wrong Email </w:t>
-            </w:r>
-            <w:proofErr w:type="gramStart"/>
-            <w:r>
-              <w:rPr>
-                <w:lang w:val="en-US"/>
-              </w:rPr>
-              <w:t>id</w:t>
-            </w:r>
-            <w:proofErr w:type="gramEnd"/>
+                <w:b/>
+                <w:bCs/>
+                <w:lang w:val="en-US"/>
+              </w:rPr>
+              <w:t>Invalid OTP</w:t>
+            </w:r>
           </w:p>
           <w:p>
             <w:pPr>
@@ -3530,130 +3393,8 @@
               <w:rPr>
                 <w:lang w:val="en-US"/>
               </w:rPr>
-              <w:t>Member prompted to re-enter</w:t>
-            </w:r>
-          </w:p>
-        </w:tc>
-      </w:tr>
-      <w:tr>
-        <w:trPr>
-          <w:trHeight w:val="294"/>
-        </w:trPr>
-        <w:tc>
-          <w:tcPr>
-            <w:tcW w:w="1961" w:type="dxa"/>
-            <w:vMerge/>
-          </w:tcPr>
-          <w:p>
-            <w:pPr>
-              <w:rPr>
-                <w:b/>
-                <w:bCs/>
-                <w:lang w:val="en-US"/>
-              </w:rPr>
-            </w:pPr>
-          </w:p>
-        </w:tc>
-        <w:tc>
-          <w:tcPr>
-            <w:tcW w:w="4688" w:type="dxa"/>
-          </w:tcPr>
-          <w:p>
-            <w:pPr>
-              <w:rPr>
-                <w:lang w:val="en-US"/>
-              </w:rPr>
-            </w:pPr>
-          </w:p>
-        </w:tc>
-        <w:tc>
-          <w:tcPr>
-            <w:tcW w:w="3552" w:type="dxa"/>
-            <w:vMerge/>
-          </w:tcPr>
-          <w:p>
-            <w:pPr>
-              <w:rPr>
-                <w:lang w:val="en-US"/>
-              </w:rPr>
-            </w:pPr>
-          </w:p>
-        </w:tc>
-      </w:tr>
-      <w:tr>
-        <w:trPr>
-          <w:trHeight w:val="191"/>
-        </w:trPr>
-        <w:tc>
-          <w:tcPr>
-            <w:tcW w:w="1961" w:type="dxa"/>
-            <w:vMerge/>
-          </w:tcPr>
-          <w:p>
-            <w:pPr>
-              <w:rPr>
-                <w:b/>
-                <w:bCs/>
-                <w:lang w:val="en-US"/>
-              </w:rPr>
-            </w:pPr>
-          </w:p>
-        </w:tc>
-        <w:tc>
-          <w:tcPr>
-            <w:tcW w:w="4688" w:type="dxa"/>
-          </w:tcPr>
-          <w:p>
-            <w:pPr>
-              <w:rPr>
-                <w:lang w:val="en-US"/>
-              </w:rPr>
-            </w:pPr>
-            <w:r>
-              <w:rPr>
-                <w:lang w:val="en-US"/>
-              </w:rPr>
-              <w:t>3</w:t>
-            </w:r>
-          </w:p>
-        </w:tc>
-        <w:tc>
-          <w:tcPr>
-            <w:tcW w:w="3552" w:type="dxa"/>
-          </w:tcPr>
-          <w:p>
-            <w:pPr>
-              <w:pStyle w:val="ListParagraph"/>
-              <w:numPr>
-                <w:ilvl w:val="0"/>
-                <w:numId w:val="23"/>
-              </w:numPr>
-              <w:rPr>
-                <w:lang w:val="en-US"/>
-              </w:rPr>
-            </w:pPr>
-            <w:r>
-              <w:rPr>
-                <w:lang w:val="en-US"/>
-              </w:rPr>
-              <w:t xml:space="preserve">Error message shown for wrong OTP and member will be redirect to registration </w:t>
-            </w:r>
-            <w:proofErr w:type="gramStart"/>
-            <w:r>
-              <w:rPr>
-                <w:lang w:val="en-US"/>
-              </w:rPr>
-              <w:t>page</w:t>
-            </w:r>
-            <w:proofErr w:type="gramEnd"/>
-          </w:p>
-          <w:p>
-            <w:pPr>
-              <w:pStyle w:val="ListParagraph"/>
-              <w:rPr>
-                <w:lang w:val="en-US"/>
-              </w:rPr>
-            </w:pPr>
+              <w:t>Inform Registrant</w:t>
+            </w:r>
           </w:p>
         </w:tc>
       </w:tr>
@@ -3696,12 +3437,6 @@
                 <w:lang w:val="en-US"/>
               </w:rPr>
             </w:pPr>
-            <w:r>
-              <w:rPr>
-                <w:lang w:val="en-US"/>
-              </w:rPr>
-              <w:t>This use case outlines how a member can registered himself in the system.</w:t>
-            </w:r>
           </w:p>
         </w:tc>
       </w:tr>
@@ -3712,7 +3447,6 @@
         <w:tc>
           <w:tcPr>
             <w:tcW w:w="1961" w:type="dxa"/>
-            <w:vMerge w:val="restart"/>
           </w:tcPr>
           <w:p>
             <w:pPr>
@@ -3748,285 +3482,103 @@
                 <w:lang w:val="en-US"/>
               </w:rPr>
             </w:pPr>
-            <w:r>
-              <w:rPr>
-                <w:lang w:val="en-US"/>
-              </w:rPr>
-              <w:t>User interface for providing information</w:t>
-            </w:r>
-          </w:p>
-        </w:tc>
-      </w:tr>
-      <w:tr>
-        <w:trPr>
-          <w:trHeight w:val="212"/>
-        </w:trPr>
-        <w:tc>
-          <w:tcPr>
-            <w:tcW w:w="1961" w:type="dxa"/>
-            <w:vMerge/>
-          </w:tcPr>
-          <w:p>
-            <w:pPr>
-              <w:rPr>
-                <w:b/>
-                <w:bCs/>
-                <w:lang w:val="en-US"/>
-              </w:rPr>
-            </w:pPr>
-          </w:p>
-        </w:tc>
-        <w:tc>
-          <w:tcPr>
-            <w:tcW w:w="8240" w:type="dxa"/>
-            <w:gridSpan w:val="2"/>
-          </w:tcPr>
-          <w:p>
-            <w:pPr>
-              <w:pStyle w:val="ListParagraph"/>
-              <w:numPr>
-                <w:ilvl w:val="0"/>
-                <w:numId w:val="23"/>
-              </w:numPr>
-              <w:rPr>
-                <w:lang w:val="en-US"/>
-              </w:rPr>
-            </w:pPr>
-            <w:r>
-              <w:rPr>
-                <w:lang w:val="en-US"/>
-              </w:rPr>
-              <w:t>Proper input</w:t>
-            </w:r>
-          </w:p>
-        </w:tc>
-      </w:tr>
-      <w:tr>
-        <w:trPr>
-          <w:trHeight w:val="191"/>
-        </w:trPr>
-        <w:tc>
-          <w:tcPr>
-            <w:tcW w:w="1961" w:type="dxa"/>
-            <w:vMerge/>
-          </w:tcPr>
-          <w:p>
-            <w:pPr>
-              <w:rPr>
-                <w:b/>
-                <w:bCs/>
-                <w:lang w:val="en-US"/>
-              </w:rPr>
-            </w:pPr>
-          </w:p>
-        </w:tc>
-        <w:tc>
-          <w:tcPr>
-            <w:tcW w:w="8240" w:type="dxa"/>
-            <w:gridSpan w:val="2"/>
-          </w:tcPr>
-          <w:p>
-            <w:pPr>
-              <w:pStyle w:val="ListParagraph"/>
-              <w:numPr>
-                <w:ilvl w:val="0"/>
-                <w:numId w:val="23"/>
-              </w:numPr>
-              <w:rPr>
-                <w:lang w:val="en-US"/>
-              </w:rPr>
-            </w:pPr>
-            <w:r>
-              <w:rPr>
-                <w:lang w:val="en-US"/>
-              </w:rPr>
-              <w:t>Internet connection</w:t>
-            </w:r>
-          </w:p>
-        </w:tc>
-      </w:tr>
-      <w:tr>
-        <w:trPr>
-          <w:trHeight w:val="222"/>
-        </w:trPr>
-        <w:tc>
-          <w:tcPr>
-            <w:tcW w:w="1961" w:type="dxa"/>
-            <w:vMerge/>
-          </w:tcPr>
-          <w:p>
-            <w:pPr>
-              <w:rPr>
-                <w:b/>
-                <w:bCs/>
-                <w:lang w:val="en-US"/>
-              </w:rPr>
-            </w:pPr>
-          </w:p>
-        </w:tc>
-        <w:tc>
-          <w:tcPr>
-            <w:tcW w:w="8240" w:type="dxa"/>
-            <w:gridSpan w:val="2"/>
-          </w:tcPr>
-          <w:p>
-            <w:pPr>
-              <w:pStyle w:val="ListParagraph"/>
-              <w:numPr>
-                <w:ilvl w:val="0"/>
-                <w:numId w:val="23"/>
-              </w:numPr>
-              <w:rPr>
-                <w:lang w:val="en-US"/>
-              </w:rPr>
-            </w:pPr>
-            <w:r>
-              <w:rPr>
-                <w:lang w:val="en-US"/>
-              </w:rPr>
-              <w:t>Database Availability</w:t>
-            </w:r>
-          </w:p>
-        </w:tc>
-      </w:tr>
-      <w:tr>
-        <w:trPr>
-          <w:trHeight w:val="123"/>
-        </w:trPr>
-        <w:tc>
-          <w:tcPr>
-            <w:tcW w:w="1961" w:type="dxa"/>
-            <w:vMerge/>
-          </w:tcPr>
-          <w:p>
-            <w:pPr>
-              <w:rPr>
-                <w:b/>
-                <w:bCs/>
-                <w:lang w:val="en-US"/>
-              </w:rPr>
-            </w:pPr>
-          </w:p>
-        </w:tc>
-        <w:tc>
-          <w:tcPr>
-            <w:tcW w:w="8240" w:type="dxa"/>
-            <w:gridSpan w:val="2"/>
-          </w:tcPr>
-          <w:p>
-            <w:pPr>
-              <w:pStyle w:val="ListParagraph"/>
-              <w:numPr>
-                <w:ilvl w:val="0"/>
-                <w:numId w:val="23"/>
-              </w:numPr>
-              <w:rPr>
-                <w:lang w:val="en-US"/>
-              </w:rPr>
-            </w:pPr>
-            <w:r>
-              <w:rPr>
-                <w:lang w:val="en-US"/>
-              </w:rPr>
-              <w:t>Validation services</w:t>
-            </w:r>
-          </w:p>
-        </w:tc>
-      </w:tr>
-      <w:tr>
-        <w:trPr>
-          <w:trHeight w:val="212"/>
-        </w:trPr>
-        <w:tc>
-          <w:tcPr>
-            <w:tcW w:w="1961" w:type="dxa"/>
-            <w:vMerge/>
-          </w:tcPr>
-          <w:p>
-            <w:pPr>
-              <w:rPr>
-                <w:b/>
-                <w:bCs/>
-                <w:lang w:val="en-US"/>
-              </w:rPr>
-            </w:pPr>
-          </w:p>
-        </w:tc>
-        <w:tc>
-          <w:tcPr>
-            <w:tcW w:w="8240" w:type="dxa"/>
-            <w:gridSpan w:val="2"/>
-          </w:tcPr>
-          <w:p>
-            <w:pPr>
-              <w:pStyle w:val="ListParagraph"/>
-              <w:numPr>
-                <w:ilvl w:val="0"/>
-                <w:numId w:val="23"/>
-              </w:numPr>
-              <w:rPr>
-                <w:lang w:val="en-US"/>
-              </w:rPr>
-            </w:pPr>
-            <w:r>
-              <w:rPr>
-                <w:lang w:val="en-US"/>
-              </w:rPr>
-              <w:t>Email services</w:t>
-            </w:r>
-          </w:p>
-        </w:tc>
-      </w:tr>
-      <w:tr>
-        <w:trPr>
-          <w:trHeight w:val="72"/>
-        </w:trPr>
-        <w:tc>
-          <w:tcPr>
-            <w:tcW w:w="1961" w:type="dxa"/>
-            <w:vMerge/>
-          </w:tcPr>
-          <w:p>
-            <w:pPr>
-              <w:rPr>
-                <w:b/>
-                <w:bCs/>
-                <w:lang w:val="en-US"/>
-              </w:rPr>
-            </w:pPr>
-          </w:p>
-        </w:tc>
-        <w:tc>
-          <w:tcPr>
-            <w:tcW w:w="8240" w:type="dxa"/>
-            <w:gridSpan w:val="2"/>
-          </w:tcPr>
-          <w:p>
-            <w:pPr>
-              <w:pStyle w:val="ListParagraph"/>
-              <w:numPr>
-                <w:ilvl w:val="0"/>
-                <w:numId w:val="23"/>
-              </w:numPr>
-              <w:rPr>
-                <w:lang w:val="en-US"/>
-              </w:rPr>
-            </w:pPr>
-            <w:r>
-              <w:rPr>
-                <w:lang w:val="en-US"/>
-              </w:rPr>
-              <w:t>Captcha services</w:t>
-            </w:r>
           </w:p>
         </w:tc>
       </w:tr>
     </w:tbl>
     <w:p>
       <w:pPr>
-        <w:ind w:left="851"/>
-        <w:jc w:val="both"/>
-      </w:pPr>
+        <w:pStyle w:val="ListParagraph"/>
+        <w:numPr>
+          <w:ilvl w:val="3"/>
+          <w:numId w:val="18"/>
+        </w:numPr>
+        <w:ind w:left="1701" w:hanging="1134"/>
+        <w:rPr>
+          <w:rStyle w:val="Heading1Char"/>
+          <w:sz w:val="32"/>
+          <w:szCs w:val="32"/>
+        </w:rPr>
+      </w:pPr>
+      <w:r>
+        <w:rPr>
+          <w:rStyle w:val="Heading1Char"/>
+          <w:sz w:val="32"/>
+          <w:szCs w:val="32"/>
+        </w:rPr>
+        <w:t>Class Diagram</w:t>
+      </w:r>
+    </w:p>
+    <w:p>
+      <w:pPr>
+        <w:pStyle w:val="ListParagraph"/>
+        <w:ind w:left="0"/>
+        <w:rPr>
+          <w:rStyle w:val="Heading1Char"/>
+          <w:sz w:val="32"/>
+          <w:szCs w:val="32"/>
+        </w:rPr>
+      </w:pPr>
+      <w:r>
+        <w:rPr>
+          <w:rFonts w:asciiTheme="majorHAnsi" w:eastAsiaTheme="majorEastAsia" w:hAnsiTheme="majorHAnsi" w:cstheme="majorBidi"/>
+          <w:noProof/>
+          <w:color w:val="1481AB" w:themeColor="accent1" w:themeShade="BF"/>
+          <w:sz w:val="32"/>
+          <w:szCs w:val="32"/>
+        </w:rPr>
+        <w:drawing>
+          <wp:inline distT="0" distB="0" distL="0" distR="0" wp14:anchorId="7F52A81D" wp14:editId="00854C3D">
+            <wp:extent cx="5731510" cy="2346325"/>
+            <wp:effectExtent l="0" t="0" r="2540" b="0"/>
+            <wp:docPr id="643879884" name="Graphic 1"/>
+            <wp:cNvGraphicFramePr>
+              <a:graphicFrameLocks xmlns:a="http://schemas.openxmlformats.org/drawingml/2006/main" noChangeAspect="1"/>
+            </wp:cNvGraphicFramePr>
+            <a:graphic xmlns:a="http://schemas.openxmlformats.org/drawingml/2006/main">
+              <a:graphicData uri="http://schemas.openxmlformats.org/drawingml/2006/picture">
+                <pic:pic xmlns:pic="http://schemas.openxmlformats.org/drawingml/2006/picture">
+                  <pic:nvPicPr>
+                    <pic:cNvPr id="643879884" name="Graphic 643879884"/>
+                    <pic:cNvPicPr/>
+                  </pic:nvPicPr>
+                  <pic:blipFill rotWithShape="1">
+                    <a:blip r:embed="rId10">
+                      <a:extLst>
+                        <a:ext uri="{28A0092B-C50C-407E-A947-70E740481C1C}">
+                          <a14:useLocalDpi xmlns:a14="http://schemas.microsoft.com/office/drawing/2010/main" val="0"/>
+                        </a:ext>
+                        <a:ext uri="{96DAC541-7B7A-43D3-8B79-37D633B846F1}">
+                          <asvg:svgBlip xmlns:asvg="http://schemas.microsoft.com/office/drawing/2016/SVG/main" r:embed="rId11"/>
+                        </a:ext>
+                      </a:extLst>
+                    </a:blip>
+                    <a:srcRect t="33049"/>
+                    <a:stretch/>
+                  </pic:blipFill>
+                  <pic:spPr bwMode="auto">
+                    <a:xfrm>
+                      <a:off x="0" y="0"/>
+                      <a:ext cx="5731510" cy="2346325"/>
+                    </a:xfrm>
+                    <a:prstGeom prst="rect">
+                      <a:avLst/>
+                    </a:prstGeom>
+                    <a:ln>
+                      <a:noFill/>
+                    </a:ln>
+                    <a:extLst>
+                      <a:ext uri="{53640926-AAD7-44D8-BBD7-CCE9431645EC}">
+                        <a14:shadowObscured xmlns:a14="http://schemas.microsoft.com/office/drawing/2010/main"/>
+                      </a:ext>
+                    </a:extLst>
+                  </pic:spPr>
+                </pic:pic>
+              </a:graphicData>
+            </a:graphic>
+          </wp:inline>
+        </w:drawing>
+      </w:r>
     </w:p>
     <w:p>
       <w:pPr>
@@ -4048,8 +3600,8 @@
           <w:szCs w:val="32"/>
         </w:rPr>
       </w:pPr>
-      <w:bookmarkStart w:id="14" w:name="_Toc150330127"/>
-      <w:commentRangeStart w:id="15"/>
+      <w:bookmarkStart w:id="15" w:name="_Toc150421355"/>
+      <w:commentRangeStart w:id="16"/>
       <w:r>
         <w:rPr>
           <w:rStyle w:val="Heading1Char"/>
@@ -4058,13 +3610,13 @@
         </w:rPr>
         <w:t>Data Flow</w:t>
       </w:r>
-      <w:bookmarkEnd w:id="14"/>
-      <w:commentRangeEnd w:id="15"/>
+      <w:bookmarkEnd w:id="15"/>
+      <w:commentRangeEnd w:id="16"/>
       <w:r>
         <w:rPr>
           <w:rStyle w:val="CommentReference"/>
         </w:rPr>
-        <w:commentReference w:id="15"/>
+        <w:commentReference w:id="16"/>
       </w:r>
     </w:p>
     <w:p>
@@ -4090,8 +3642,8 @@
           <w:szCs w:val="32"/>
         </w:rPr>
       </w:pPr>
-      <w:bookmarkStart w:id="16" w:name="_Toc150330128"/>
-      <w:commentRangeStart w:id="17"/>
+      <w:bookmarkStart w:id="17" w:name="_Toc150421356"/>
+      <w:commentRangeStart w:id="18"/>
       <w:r>
         <w:rPr>
           <w:rStyle w:val="Heading1Char"/>
@@ -4100,13 +3652,13 @@
         </w:rPr>
         <w:t>User Interfaces</w:t>
       </w:r>
-      <w:bookmarkEnd w:id="16"/>
-      <w:commentRangeEnd w:id="17"/>
+      <w:bookmarkEnd w:id="17"/>
+      <w:commentRangeEnd w:id="18"/>
       <w:r>
         <w:rPr>
           <w:rStyle w:val="CommentReference"/>
         </w:rPr>
-        <w:commentReference w:id="17"/>
+        <w:commentReference w:id="18"/>
       </w:r>
     </w:p>
     <w:p>
@@ -4132,8 +3684,8 @@
           <w:szCs w:val="32"/>
         </w:rPr>
       </w:pPr>
-      <w:bookmarkStart w:id="18" w:name="_Toc150330129"/>
-      <w:commentRangeStart w:id="19"/>
+      <w:bookmarkStart w:id="19" w:name="_Toc150421357"/>
+      <w:commentRangeStart w:id="20"/>
       <w:r>
         <w:rPr>
           <w:rStyle w:val="Heading1Char"/>
@@ -4142,13 +3694,13 @@
         </w:rPr>
         <w:t>Communication Protocols</w:t>
       </w:r>
-      <w:bookmarkEnd w:id="18"/>
-      <w:commentRangeEnd w:id="19"/>
+      <w:bookmarkEnd w:id="19"/>
+      <w:commentRangeEnd w:id="20"/>
       <w:r>
         <w:rPr>
           <w:rStyle w:val="CommentReference"/>
         </w:rPr>
-        <w:commentReference w:id="19"/>
+        <w:commentReference w:id="20"/>
       </w:r>
     </w:p>
     <w:p>
@@ -4174,8 +3726,8 @@
           <w:szCs w:val="32"/>
         </w:rPr>
       </w:pPr>
-      <w:bookmarkStart w:id="20" w:name="_Toc150330130"/>
-      <w:commentRangeStart w:id="21"/>
+      <w:bookmarkStart w:id="21" w:name="_Toc150421358"/>
+      <w:commentRangeStart w:id="22"/>
       <w:r>
         <w:rPr>
           <w:rStyle w:val="Heading1Char"/>
@@ -4184,13 +3736,13 @@
         </w:rPr>
         <w:t>Security Considerations</w:t>
       </w:r>
-      <w:bookmarkEnd w:id="20"/>
-      <w:commentRangeEnd w:id="21"/>
+      <w:bookmarkEnd w:id="21"/>
+      <w:commentRangeEnd w:id="22"/>
       <w:r>
         <w:rPr>
           <w:rStyle w:val="CommentReference"/>
         </w:rPr>
-        <w:commentReference w:id="21"/>
+        <w:commentReference w:id="22"/>
       </w:r>
     </w:p>
     <w:p>
@@ -4199,7 +3751,6 @@
         <w:jc w:val="both"/>
       </w:pPr>
       <w:r>
-        <w:lastRenderedPageBreak/>
         <w:t>TODO.</w:t>
       </w:r>
     </w:p>
@@ -4217,8 +3768,8 @@
           <w:szCs w:val="32"/>
         </w:rPr>
       </w:pPr>
-      <w:bookmarkStart w:id="22" w:name="_Toc150330131"/>
-      <w:commentRangeStart w:id="23"/>
+      <w:bookmarkStart w:id="23" w:name="_Toc150421359"/>
+      <w:commentRangeStart w:id="24"/>
       <w:r>
         <w:rPr>
           <w:rStyle w:val="Heading1Char"/>
@@ -4227,13 +3778,13 @@
         </w:rPr>
         <w:t>Error Handling</w:t>
       </w:r>
-      <w:bookmarkEnd w:id="22"/>
-      <w:commentRangeEnd w:id="23"/>
+      <w:bookmarkEnd w:id="23"/>
+      <w:commentRangeEnd w:id="24"/>
       <w:r>
         <w:rPr>
           <w:rStyle w:val="CommentReference"/>
         </w:rPr>
-        <w:commentReference w:id="23"/>
+        <w:commentReference w:id="24"/>
       </w:r>
     </w:p>
     <w:p>
@@ -4259,8 +3810,8 @@
           <w:szCs w:val="32"/>
         </w:rPr>
       </w:pPr>
-      <w:bookmarkStart w:id="24" w:name="_Toc150330132"/>
-      <w:commentRangeStart w:id="25"/>
+      <w:bookmarkStart w:id="25" w:name="_Toc150421360"/>
+      <w:commentRangeStart w:id="26"/>
       <w:r>
         <w:rPr>
           <w:rStyle w:val="Heading1Char"/>
@@ -4269,13 +3820,13 @@
         </w:rPr>
         <w:t>Performance Considerations</w:t>
       </w:r>
-      <w:bookmarkEnd w:id="24"/>
-      <w:commentRangeEnd w:id="25"/>
+      <w:bookmarkEnd w:id="25"/>
+      <w:commentRangeEnd w:id="26"/>
       <w:r>
         <w:rPr>
           <w:rStyle w:val="CommentReference"/>
         </w:rPr>
-        <w:commentReference w:id="25"/>
+        <w:commentReference w:id="26"/>
       </w:r>
     </w:p>
     <w:p>
@@ -4301,23 +3852,24 @@
           <w:szCs w:val="32"/>
         </w:rPr>
       </w:pPr>
-      <w:bookmarkStart w:id="26" w:name="_Toc150330133"/>
-      <w:commentRangeStart w:id="27"/>
+      <w:bookmarkStart w:id="27" w:name="_Toc150421361"/>
+      <w:commentRangeStart w:id="28"/>
       <w:r>
         <w:rPr>
           <w:rStyle w:val="Heading1Char"/>
           <w:sz w:val="32"/>
           <w:szCs w:val="32"/>
         </w:rPr>
+        <w:lastRenderedPageBreak/>
         <w:t>Testing Strategy</w:t>
       </w:r>
-      <w:bookmarkEnd w:id="26"/>
-      <w:commentRangeEnd w:id="27"/>
+      <w:bookmarkEnd w:id="27"/>
+      <w:commentRangeEnd w:id="28"/>
       <w:r>
         <w:rPr>
           <w:rStyle w:val="CommentReference"/>
         </w:rPr>
-        <w:commentReference w:id="27"/>
+        <w:commentReference w:id="28"/>
       </w:r>
     </w:p>
     <w:p>
@@ -4343,8 +3895,8 @@
           <w:szCs w:val="32"/>
         </w:rPr>
       </w:pPr>
-      <w:bookmarkStart w:id="28" w:name="_Toc150330134"/>
-      <w:commentRangeStart w:id="29"/>
+      <w:bookmarkStart w:id="29" w:name="_Toc150421362"/>
+      <w:commentRangeStart w:id="30"/>
       <w:r>
         <w:rPr>
           <w:rStyle w:val="Heading1Char"/>
@@ -4353,13 +3905,13 @@
         </w:rPr>
         <w:t>Dependencies</w:t>
       </w:r>
-      <w:bookmarkEnd w:id="28"/>
-      <w:commentRangeEnd w:id="29"/>
+      <w:bookmarkEnd w:id="29"/>
+      <w:commentRangeEnd w:id="30"/>
       <w:r>
         <w:rPr>
           <w:rStyle w:val="CommentReference"/>
         </w:rPr>
-        <w:commentReference w:id="29"/>
+        <w:commentReference w:id="30"/>
       </w:r>
     </w:p>
     <w:p>
@@ -4385,8 +3937,8 @@
           <w:szCs w:val="32"/>
         </w:rPr>
       </w:pPr>
-      <w:bookmarkStart w:id="30" w:name="_Toc150330135"/>
-      <w:commentRangeStart w:id="31"/>
+      <w:bookmarkStart w:id="31" w:name="_Toc150421363"/>
+      <w:commentRangeStart w:id="32"/>
       <w:r>
         <w:rPr>
           <w:rStyle w:val="Heading1Char"/>
@@ -4395,13 +3947,13 @@
         </w:rPr>
         <w:t>Deployment and Release Strategy</w:t>
       </w:r>
-      <w:bookmarkEnd w:id="30"/>
-      <w:commentRangeEnd w:id="31"/>
+      <w:bookmarkEnd w:id="31"/>
+      <w:commentRangeEnd w:id="32"/>
       <w:r>
         <w:rPr>
           <w:rStyle w:val="CommentReference"/>
         </w:rPr>
-        <w:commentReference w:id="31"/>
+        <w:commentReference w:id="32"/>
       </w:r>
     </w:p>
     <w:p>
@@ -4427,8 +3979,8 @@
           <w:szCs w:val="32"/>
         </w:rPr>
       </w:pPr>
-      <w:bookmarkStart w:id="32" w:name="_Toc150330136"/>
-      <w:commentRangeStart w:id="33"/>
+      <w:bookmarkStart w:id="33" w:name="_Toc150421364"/>
+      <w:commentRangeStart w:id="34"/>
       <w:r>
         <w:rPr>
           <w:rStyle w:val="Heading1Char"/>
@@ -4437,13 +3989,13 @@
         </w:rPr>
         <w:t>Operational Considerations</w:t>
       </w:r>
-      <w:bookmarkEnd w:id="32"/>
-      <w:commentRangeEnd w:id="33"/>
+      <w:bookmarkEnd w:id="33"/>
+      <w:commentRangeEnd w:id="34"/>
       <w:r>
         <w:rPr>
           <w:rStyle w:val="CommentReference"/>
         </w:rPr>
-        <w:commentReference w:id="33"/>
+        <w:commentReference w:id="34"/>
       </w:r>
     </w:p>
     <w:p>
@@ -4469,8 +4021,8 @@
           <w:szCs w:val="32"/>
         </w:rPr>
       </w:pPr>
-      <w:bookmarkStart w:id="34" w:name="_Toc150330137"/>
-      <w:commentRangeStart w:id="35"/>
+      <w:bookmarkStart w:id="35" w:name="_Toc150421365"/>
+      <w:commentRangeStart w:id="36"/>
       <w:r>
         <w:rPr>
           <w:rStyle w:val="Heading1Char"/>
@@ -4479,13 +4031,13 @@
         </w:rPr>
         <w:t>Compliance and Regulations</w:t>
       </w:r>
-      <w:bookmarkEnd w:id="34"/>
-      <w:commentRangeEnd w:id="35"/>
+      <w:bookmarkEnd w:id="35"/>
+      <w:commentRangeEnd w:id="36"/>
       <w:r>
         <w:rPr>
           <w:rStyle w:val="CommentReference"/>
         </w:rPr>
-        <w:commentReference w:id="35"/>
+        <w:commentReference w:id="36"/>
       </w:r>
     </w:p>
     <w:p>
@@ -4511,8 +4063,8 @@
           <w:szCs w:val="32"/>
         </w:rPr>
       </w:pPr>
-      <w:bookmarkStart w:id="36" w:name="_Toc150330138"/>
-      <w:commentRangeStart w:id="37"/>
+      <w:bookmarkStart w:id="37" w:name="_Toc150421366"/>
+      <w:commentRangeStart w:id="38"/>
       <w:r>
         <w:rPr>
           <w:rStyle w:val="Heading1Char"/>
@@ -4521,13 +4073,13 @@
         </w:rPr>
         <w:t>Glossary</w:t>
       </w:r>
-      <w:bookmarkEnd w:id="36"/>
-      <w:commentRangeEnd w:id="37"/>
+      <w:bookmarkEnd w:id="37"/>
+      <w:commentRangeEnd w:id="38"/>
       <w:r>
         <w:rPr>
           <w:rStyle w:val="CommentReference"/>
         </w:rPr>
-        <w:commentReference w:id="37"/>
+        <w:commentReference w:id="38"/>
       </w:r>
     </w:p>
     <w:p>
@@ -4553,8 +4105,8 @@
           <w:szCs w:val="32"/>
         </w:rPr>
       </w:pPr>
-      <w:bookmarkStart w:id="38" w:name="_Toc150330139"/>
-      <w:commentRangeStart w:id="39"/>
+      <w:bookmarkStart w:id="39" w:name="_Toc150421367"/>
+      <w:commentRangeStart w:id="40"/>
       <w:r>
         <w:rPr>
           <w:rStyle w:val="Heading1Char"/>
@@ -4563,13 +4115,13 @@
         </w:rPr>
         <w:t>References</w:t>
       </w:r>
-      <w:bookmarkEnd w:id="38"/>
-      <w:commentRangeEnd w:id="39"/>
+      <w:bookmarkEnd w:id="39"/>
+      <w:commentRangeEnd w:id="40"/>
       <w:r>
         <w:rPr>
           <w:rStyle w:val="CommentReference"/>
         </w:rPr>
-        <w:commentReference w:id="39"/>
+        <w:commentReference w:id="40"/>
       </w:r>
     </w:p>
     <w:p>
@@ -4641,7 +4193,7 @@
       </w:r>
     </w:p>
   </w:comment>
-  <w:comment w:id="15" w:author="Satyabrata Jena" w:date="2023-11-08T08:47:00Z" w:initials="SJ">
+  <w:comment w:id="16" w:author="Satyabrata Jena" w:date="2023-11-08T08:47:00Z" w:initials="SJ">
     <w:p>
       <w:pPr>
         <w:pStyle w:val="CommentText"/>
@@ -4657,7 +4209,7 @@
       </w:r>
     </w:p>
   </w:comment>
-  <w:comment w:id="17" w:author="Satyabrata Jena" w:date="2023-11-08T08:47:00Z" w:initials="SJ">
+  <w:comment w:id="18" w:author="Satyabrata Jena" w:date="2023-11-08T08:47:00Z" w:initials="SJ">
     <w:p>
       <w:pPr>
         <w:pStyle w:val="CommentText"/>
@@ -4673,7 +4225,7 @@
       </w:r>
     </w:p>
   </w:comment>
-  <w:comment w:id="19" w:author="Satyabrata Jena" w:date="2023-11-08T08:48:00Z" w:initials="SJ">
+  <w:comment w:id="20" w:author="Satyabrata Jena" w:date="2023-11-08T08:48:00Z" w:initials="SJ">
     <w:p>
       <w:pPr>
         <w:pStyle w:val="CommentText"/>
@@ -4689,7 +4241,7 @@
       </w:r>
     </w:p>
   </w:comment>
-  <w:comment w:id="21" w:author="Satyabrata Jena" w:date="2023-11-08T08:49:00Z" w:initials="SJ">
+  <w:comment w:id="22" w:author="Satyabrata Jena" w:date="2023-11-08T08:49:00Z" w:initials="SJ">
     <w:p>
       <w:pPr>
         <w:pStyle w:val="CommentText"/>
@@ -4705,7 +4257,7 @@
       </w:r>
     </w:p>
   </w:comment>
-  <w:comment w:id="23" w:author="Satyabrata Jena" w:date="2023-11-08T08:49:00Z" w:initials="SJ">
+  <w:comment w:id="24" w:author="Satyabrata Jena" w:date="2023-11-08T08:49:00Z" w:initials="SJ">
     <w:p>
       <w:pPr>
         <w:pStyle w:val="CommentText"/>
@@ -4721,7 +4273,7 @@
       </w:r>
     </w:p>
   </w:comment>
-  <w:comment w:id="25" w:author="Satyabrata Jena" w:date="2023-11-08T08:49:00Z" w:initials="SJ">
+  <w:comment w:id="26" w:author="Satyabrata Jena" w:date="2023-11-08T08:49:00Z" w:initials="SJ">
     <w:p>
       <w:pPr>
         <w:pStyle w:val="CommentText"/>
@@ -4737,7 +4289,7 @@
       </w:r>
     </w:p>
   </w:comment>
-  <w:comment w:id="27" w:author="Satyabrata Jena" w:date="2023-11-08T08:49:00Z" w:initials="SJ">
+  <w:comment w:id="28" w:author="Satyabrata Jena" w:date="2023-11-08T08:49:00Z" w:initials="SJ">
     <w:p>
       <w:pPr>
         <w:pStyle w:val="CommentText"/>
@@ -4753,7 +4305,7 @@
       </w:r>
     </w:p>
   </w:comment>
-  <w:comment w:id="29" w:author="Satyabrata Jena" w:date="2023-11-08T08:50:00Z" w:initials="SJ">
+  <w:comment w:id="30" w:author="Satyabrata Jena" w:date="2023-11-08T08:50:00Z" w:initials="SJ">
     <w:p>
       <w:pPr>
         <w:pStyle w:val="CommentText"/>
@@ -4769,7 +4321,7 @@
       </w:r>
     </w:p>
   </w:comment>
-  <w:comment w:id="31" w:author="Satyabrata Jena" w:date="2023-11-08T08:50:00Z" w:initials="SJ">
+  <w:comment w:id="32" w:author="Satyabrata Jena" w:date="2023-11-08T08:50:00Z" w:initials="SJ">
     <w:p>
       <w:pPr>
         <w:pStyle w:val="CommentText"/>
@@ -4785,7 +4337,7 @@
       </w:r>
     </w:p>
   </w:comment>
-  <w:comment w:id="33" w:author="Satyabrata Jena" w:date="2023-11-08T08:50:00Z" w:initials="SJ">
+  <w:comment w:id="34" w:author="Satyabrata Jena" w:date="2023-11-08T08:50:00Z" w:initials="SJ">
     <w:p>
       <w:pPr>
         <w:pStyle w:val="CommentText"/>
@@ -4801,7 +4353,7 @@
       </w:r>
     </w:p>
   </w:comment>
-  <w:comment w:id="35" w:author="Satyabrata Jena" w:date="2023-11-08T08:51:00Z" w:initials="SJ">
+  <w:comment w:id="36" w:author="Satyabrata Jena" w:date="2023-11-08T08:51:00Z" w:initials="SJ">
     <w:p>
       <w:pPr>
         <w:pStyle w:val="CommentText"/>
@@ -4817,7 +4369,7 @@
       </w:r>
     </w:p>
   </w:comment>
-  <w:comment w:id="37" w:author="Satyabrata Jena" w:date="2023-11-08T08:51:00Z" w:initials="SJ">
+  <w:comment w:id="38" w:author="Satyabrata Jena" w:date="2023-11-08T08:51:00Z" w:initials="SJ">
     <w:p>
       <w:pPr>
         <w:pStyle w:val="CommentText"/>
@@ -4833,7 +4385,7 @@
       </w:r>
     </w:p>
   </w:comment>
-  <w:comment w:id="39" w:author="Satyabrata Jena" w:date="2023-11-08T08:51:00Z" w:initials="SJ">
+  <w:comment w:id="40" w:author="Satyabrata Jena" w:date="2023-11-08T08:51:00Z" w:initials="SJ">
     <w:p>
       <w:pPr>
         <w:pStyle w:val="CommentText"/>
@@ -4874,7 +4426,7 @@
 </file>
 
 <file path=word/commentsExtensible.xml><?xml version="1.0" encoding="utf-8"?>
-<w16cex:commentsExtensible xmlns:wpc="http://schemas.microsoft.com/office/word/2010/wordprocessingCanvas" xmlns:cx="http://schemas.microsoft.com/office/drawing/2014/chartex" xmlns:cx1="http://schemas.microsoft.com/office/drawing/2015/9/8/chartex" xmlns:cx2="http://schemas.microsoft.com/office/drawing/2015/10/21/chartex" xmlns:cx3="http://schemas.microsoft.com/office/drawing/2016/5/9/chartex" xmlns:cx4="http://schemas.microsoft.com/office/drawing/2016/5/10/chartex" xmlns:cx5="http://schemas.microsoft.com/office/drawing/2016/5/11/chartex" xmlns:cx6="http://schemas.microsoft.com/office/drawing/2016/5/12/chartex" xmlns:cx7="http://schemas.microsoft.com/office/drawing/2016/5/13/chartex" xmlns:cx8="http://schemas.microsoft.com/office/drawing/2016/5/14/chartex" xmlns:mc="http://schemas.openxmlformats.org/markup-compatibility/2006" xmlns:aink="http://schemas.microsoft.com/office/drawing/2016/ink" xmlns:am3d="http://schemas.microsoft.com/office/drawing/2017/model3d" xmlns:o="urn:schemas-microsoft-com:office:office" xmlns:oel="http://schemas.microsoft.com/office/2019/extlst" xmlns:r="http://schemas.openxmlformats.org/officeDocument/2006/relationships" xmlns:m="http://schemas.openxmlformats.org/officeDocument/2006/math" xmlns:v="urn:schemas-microsoft-com:vml" xmlns:wp14="http://schemas.microsoft.com/office/word/2010/wordprocessingDrawing" xmlns:wp="http://schemas.openxmlformats.org/drawingml/2006/wordprocessingDrawing" xmlns:w10="urn:schemas-microsoft-com:office:word" xmlns:w="http://schemas.openxmlformats.org/wordprocessingml/2006/main" xmlns:w14="http://schemas.microsoft.com/office/word/2010/wordml" xmlns:w15="http://schemas.microsoft.com/office/word/2012/wordml" xmlns:w16cex="http://schemas.microsoft.com/office/word/2018/wordml/cex" xmlns:w16cid="http://schemas.microsoft.com/office/word/2016/wordml/cid" xmlns:w16="http://schemas.microsoft.com/office/word/2018/wordml" xmlns:w16sdtdh="http://schemas.microsoft.com/office/word/2020/wordml/sdtdatahash" xmlns:w16se="http://schemas.microsoft.com/office/word/2015/wordml/symex" xmlns:wpg="http://schemas.microsoft.com/office/word/2010/wordprocessingGroup" xmlns:wpi="http://schemas.microsoft.com/office/word/2010/wordprocessingInk" xmlns:wne="http://schemas.microsoft.com/office/word/2006/wordml" xmlns:wps="http://schemas.microsoft.com/office/word/2010/wordprocessingShape" mc:Ignorable="w14 w15 w16se w16cid w16 w16cex w16sdtdh wp14">
+<w16cex:commentsExtensible xmlns:wpc="http://schemas.microsoft.com/office/word/2010/wordprocessingCanvas" xmlns:cx="http://schemas.microsoft.com/office/drawing/2014/chartex" xmlns:cx1="http://schemas.microsoft.com/office/drawing/2015/9/8/chartex" xmlns:cx2="http://schemas.microsoft.com/office/drawing/2015/10/21/chartex" xmlns:cx3="http://schemas.microsoft.com/office/drawing/2016/5/9/chartex" xmlns:cx4="http://schemas.microsoft.com/office/drawing/2016/5/10/chartex" xmlns:cx5="http://schemas.microsoft.com/office/drawing/2016/5/11/chartex" xmlns:cx6="http://schemas.microsoft.com/office/drawing/2016/5/12/chartex" xmlns:cx7="http://schemas.microsoft.com/office/drawing/2016/5/13/chartex" xmlns:cx8="http://schemas.microsoft.com/office/drawing/2016/5/14/chartex" xmlns:cr="http://schemas.microsoft.com/office/comments/2020/reactions" xmlns:mc="http://schemas.openxmlformats.org/markup-compatibility/2006" xmlns:aink="http://schemas.microsoft.com/office/drawing/2016/ink" xmlns:am3d="http://schemas.microsoft.com/office/drawing/2017/model3d" xmlns:o="urn:schemas-microsoft-com:office:office" xmlns:oel="http://schemas.microsoft.com/office/2019/extlst" xmlns:r="http://schemas.openxmlformats.org/officeDocument/2006/relationships" xmlns:m="http://schemas.openxmlformats.org/officeDocument/2006/math" xmlns:v="urn:schemas-microsoft-com:vml" xmlns:wp14="http://schemas.microsoft.com/office/word/2010/wordprocessingDrawing" xmlns:wp="http://schemas.openxmlformats.org/drawingml/2006/wordprocessingDrawing" xmlns:w10="urn:schemas-microsoft-com:office:word" xmlns:w="http://schemas.openxmlformats.org/wordprocessingml/2006/main" xmlns:w14="http://schemas.microsoft.com/office/word/2010/wordml" xmlns:w15="http://schemas.microsoft.com/office/word/2012/wordml" xmlns:w16cex="http://schemas.microsoft.com/office/word/2018/wordml/cex" xmlns:w16cid="http://schemas.microsoft.com/office/word/2016/wordml/cid" xmlns:w16="http://schemas.microsoft.com/office/word/2018/wordml" xmlns:w16sdtdh="http://schemas.microsoft.com/office/word/2020/wordml/sdtdatahash" xmlns:w16se="http://schemas.microsoft.com/office/word/2015/wordml/symex" xmlns:wpg="http://schemas.microsoft.com/office/word/2010/wordprocessingGroup" xmlns:wpi="http://schemas.microsoft.com/office/word/2010/wordprocessingInk" xmlns:wne="http://schemas.microsoft.com/office/word/2006/wordml" xmlns:wps="http://schemas.microsoft.com/office/word/2010/wordprocessingShape" mc:Ignorable="w14 w15 w16se w16cid w16 w16cex w16sdtdh cr wp14">
   <w16cex:commentExtensible w16cex:durableId="7A870FA0" w16cex:dateUtc="2023-11-08T03:14:00Z"/>
   <w16cex:commentExtensible w16cex:durableId="3228797F" w16cex:dateUtc="2023-11-08T03:15:00Z"/>
   <w16cex:commentExtensible w16cex:durableId="03BB16E9" w16cex:dateUtc="2023-11-08T03:16:00Z"/>

</xml_diff>

<commit_message>
System Entity Relationship Diagram added
System Entity Relationship Diagram added
</commit_message>
<xml_diff>
--- a/Documents/DesignDocuments/HLD_AccessManagementFramework.docx
+++ b/Documents/DesignDocuments/HLD_AccessManagementFramework.docx
@@ -721,21 +721,7 @@
                 <w:rStyle w:val="Hyperlink"/>
                 <w:noProof/>
               </w:rPr>
-              <w:t>Flow Cha</w:t>
-            </w:r>
-            <w:r>
-              <w:rPr>
-                <w:rStyle w:val="Hyperlink"/>
-                <w:noProof/>
-              </w:rPr>
-              <w:t>r</w:t>
-            </w:r>
-            <w:r>
-              <w:rPr>
-                <w:rStyle w:val="Hyperlink"/>
-                <w:noProof/>
-              </w:rPr>
-              <w:t>t</w:t>
+              <w:t>Flow Chart</w:t>
             </w:r>
             <w:r>
               <w:rPr>
@@ -2094,7 +2080,7 @@
           <w:ilvl w:val="0"/>
           <w:numId w:val="14"/>
         </w:numPr>
-        <w:ind w:left="1701" w:hanging="1134"/>
+        <w:ind w:left="1134" w:hanging="567"/>
         <w:rPr>
           <w:rStyle w:val="Strong"/>
           <w:sz w:val="32"/>
@@ -2108,7 +2094,6 @@
         <w:br w:type="page"/>
       </w:r>
       <w:bookmarkStart w:id="6" w:name="_Toc150511132"/>
-      <w:commentRangeStart w:id="7"/>
       <w:r>
         <w:rPr>
           <w:rStyle w:val="Heading1Char"/>
@@ -2119,25 +2104,446 @@
         <w:t>Introduction</w:t>
       </w:r>
       <w:bookmarkEnd w:id="6"/>
-      <w:commentRangeEnd w:id="7"/>
+    </w:p>
+    <w:p>
+      <w:pPr>
+        <w:pStyle w:val="Heading1"/>
+        <w:numPr>
+          <w:ilvl w:val="1"/>
+          <w:numId w:val="24"/>
+        </w:numPr>
+        <w:ind w:left="1134" w:hanging="567"/>
+        <w:jc w:val="left"/>
+        <w:rPr>
+          <w:sz w:val="32"/>
+          <w:szCs w:val="32"/>
+        </w:rPr>
+      </w:pPr>
       <w:r>
         <w:rPr>
-          <w:rStyle w:val="CommentReference"/>
+          <w:sz w:val="32"/>
+          <w:szCs w:val="32"/>
         </w:rPr>
-        <w:commentReference w:id="7"/>
+        <w:t>Purpose of Document</w:t>
       </w:r>
     </w:p>
     <w:p>
       <w:pPr>
+        <w:ind w:left="567" w:firstLine="720"/>
+      </w:pPr>
+      <w:r>
+        <w:t>The primary purpose of this High-Level Design (HLD) document is to provide a comprehensive architectural overview and design framework for the development team and other stakeholders involved in the application development process. This document serves as a bridge between the Functional Requirements Specification (</w:t>
+      </w:r>
+      <w:r>
+        <w:t>F</w:t>
+      </w:r>
+      <w:r>
+        <w:t>RS)</w:t>
+      </w:r>
+      <w:r>
+        <w:t xml:space="preserve"> and the actual implementation phase, offering a detailed blueprint that outlines the structural components, interactions, and design principle of the system.</w:t>
+      </w:r>
+    </w:p>
+    <w:p>
+      <w:pPr>
+        <w:ind w:left="567" w:firstLine="720"/>
+      </w:pPr>
+    </w:p>
+    <w:p>
+      <w:pPr>
+        <w:pStyle w:val="Heading1"/>
+        <w:numPr>
+          <w:ilvl w:val="1"/>
+          <w:numId w:val="24"/>
+        </w:numPr>
+        <w:ind w:left="1134" w:hanging="567"/>
+        <w:jc w:val="left"/>
+        <w:rPr>
+          <w:sz w:val="32"/>
+          <w:szCs w:val="32"/>
+        </w:rPr>
+      </w:pPr>
+      <w:r>
+        <w:rPr>
+          <w:sz w:val="32"/>
+          <w:szCs w:val="32"/>
+        </w:rPr>
+        <w:t>Scope</w:t>
+      </w:r>
+      <w:r>
+        <w:rPr>
+          <w:sz w:val="32"/>
+          <w:szCs w:val="32"/>
+        </w:rPr>
+        <w:t xml:space="preserve"> of Document</w:t>
+      </w:r>
+    </w:p>
+    <w:p/>
+    <w:p/>
+    <w:p/>
+    <w:p>
+      <w:pPr>
         <w:pStyle w:val="ListParagraph"/>
+        <w:numPr>
+          <w:ilvl w:val="0"/>
+          <w:numId w:val="14"/>
+        </w:numPr>
+        <w:ind w:left="1134" w:hanging="567"/>
+        <w:rPr>
+          <w:rStyle w:val="Heading1Char"/>
+          <w:sz w:val="32"/>
+          <w:szCs w:val="32"/>
+        </w:rPr>
+      </w:pPr>
+      <w:r>
+        <w:rPr>
+          <w:rStyle w:val="Heading1Char"/>
+          <w:sz w:val="32"/>
+          <w:szCs w:val="32"/>
+        </w:rPr>
+        <w:t>System Architecture</w:t>
+      </w:r>
+    </w:p>
+    <w:p>
+      <w:pPr>
+        <w:pStyle w:val="ListParagraph"/>
+        <w:numPr>
+          <w:ilvl w:val="0"/>
+          <w:numId w:val="14"/>
+        </w:numPr>
+        <w:ind w:left="1134" w:hanging="567"/>
+        <w:rPr>
+          <w:rStyle w:val="Heading1Char"/>
+          <w:sz w:val="32"/>
+          <w:szCs w:val="32"/>
+        </w:rPr>
+      </w:pPr>
+      <w:r>
+        <w:rPr>
+          <w:rStyle w:val="Heading1Char"/>
+          <w:sz w:val="32"/>
+          <w:szCs w:val="32"/>
+        </w:rPr>
+        <w:t>Design Principles</w:t>
+      </w:r>
+    </w:p>
+    <w:p>
+      <w:pPr>
+        <w:pStyle w:val="ListParagraph"/>
+        <w:numPr>
+          <w:ilvl w:val="0"/>
+          <w:numId w:val="14"/>
+        </w:numPr>
+        <w:ind w:left="1134" w:hanging="567"/>
+        <w:rPr>
+          <w:rStyle w:val="Heading1Char"/>
+          <w:sz w:val="32"/>
+          <w:szCs w:val="32"/>
+        </w:rPr>
+      </w:pPr>
+      <w:r>
+        <w:rPr>
+          <w:rStyle w:val="Heading1Char"/>
+          <w:sz w:val="32"/>
+          <w:szCs w:val="32"/>
+        </w:rPr>
+        <w:t>Data Design</w:t>
+      </w:r>
+    </w:p>
+    <w:p>
+      <w:pPr>
+        <w:pStyle w:val="ListParagraph"/>
+        <w:numPr>
+          <w:ilvl w:val="0"/>
+          <w:numId w:val="14"/>
+        </w:numPr>
+        <w:ind w:left="1134" w:hanging="567"/>
+        <w:rPr>
+          <w:rStyle w:val="Heading1Char"/>
+          <w:sz w:val="32"/>
+          <w:szCs w:val="32"/>
+        </w:rPr>
+      </w:pPr>
+      <w:r>
+        <w:rPr>
+          <w:rStyle w:val="Heading1Char"/>
+          <w:sz w:val="32"/>
+          <w:szCs w:val="32"/>
+        </w:rPr>
+        <w:t>Component Design</w:t>
+      </w:r>
+    </w:p>
+    <w:p>
+      <w:pPr>
+        <w:pStyle w:val="ListParagraph"/>
+        <w:numPr>
+          <w:ilvl w:val="0"/>
+          <w:numId w:val="14"/>
+        </w:numPr>
+        <w:ind w:left="1134" w:hanging="567"/>
+        <w:rPr>
+          <w:rStyle w:val="Heading1Char"/>
+          <w:sz w:val="32"/>
+          <w:szCs w:val="32"/>
+        </w:rPr>
+      </w:pPr>
+      <w:r>
+        <w:rPr>
+          <w:rStyle w:val="Heading1Char"/>
+          <w:sz w:val="32"/>
+          <w:szCs w:val="32"/>
+        </w:rPr>
+        <w:t>User Interface Design</w:t>
+      </w:r>
+    </w:p>
+    <w:p>
+      <w:pPr>
+        <w:pStyle w:val="ListParagraph"/>
+        <w:numPr>
+          <w:ilvl w:val="0"/>
+          <w:numId w:val="14"/>
+        </w:numPr>
+        <w:ind w:left="1134" w:hanging="567"/>
+        <w:rPr>
+          <w:rStyle w:val="Heading1Char"/>
+          <w:sz w:val="32"/>
+          <w:szCs w:val="32"/>
+        </w:rPr>
+      </w:pPr>
+      <w:r>
+        <w:rPr>
+          <w:rStyle w:val="Heading1Char"/>
+          <w:sz w:val="32"/>
+          <w:szCs w:val="32"/>
+        </w:rPr>
+        <w:t>Security Design</w:t>
+      </w:r>
+    </w:p>
+    <w:p>
+      <w:pPr>
+        <w:pStyle w:val="ListParagraph"/>
+        <w:numPr>
+          <w:ilvl w:val="0"/>
+          <w:numId w:val="14"/>
+        </w:numPr>
+        <w:ind w:left="1134" w:hanging="567"/>
+        <w:rPr>
+          <w:rStyle w:val="Heading1Char"/>
+          <w:sz w:val="32"/>
+          <w:szCs w:val="32"/>
+        </w:rPr>
+      </w:pPr>
+      <w:r>
+        <w:rPr>
+          <w:rStyle w:val="Heading1Char"/>
+          <w:sz w:val="32"/>
+          <w:szCs w:val="32"/>
+        </w:rPr>
+        <w:t>Integration Design</w:t>
+      </w:r>
+    </w:p>
+    <w:p>
+      <w:pPr>
+        <w:pStyle w:val="ListParagraph"/>
+        <w:numPr>
+          <w:ilvl w:val="0"/>
+          <w:numId w:val="14"/>
+        </w:numPr>
+        <w:ind w:left="1134" w:hanging="567"/>
+        <w:rPr>
+          <w:rStyle w:val="Heading1Char"/>
+          <w:sz w:val="32"/>
+          <w:szCs w:val="32"/>
+        </w:rPr>
+      </w:pPr>
+      <w:r>
+        <w:rPr>
+          <w:rStyle w:val="Heading1Char"/>
+          <w:sz w:val="32"/>
+          <w:szCs w:val="32"/>
+        </w:rPr>
+        <w:t>Deployment Architecture</w:t>
+      </w:r>
+    </w:p>
+    <w:p>
+      <w:pPr>
+        <w:pStyle w:val="ListParagraph"/>
+        <w:numPr>
+          <w:ilvl w:val="0"/>
+          <w:numId w:val="14"/>
+        </w:numPr>
+        <w:ind w:left="1134" w:hanging="567"/>
+        <w:rPr>
+          <w:rStyle w:val="Heading1Char"/>
+          <w:sz w:val="32"/>
+          <w:szCs w:val="32"/>
+        </w:rPr>
+      </w:pPr>
+      <w:r>
+        <w:rPr>
+          <w:rStyle w:val="Heading1Char"/>
+          <w:sz w:val="32"/>
+          <w:szCs w:val="32"/>
+        </w:rPr>
+        <w:t>Performance Considerations</w:t>
+      </w:r>
+    </w:p>
+    <w:p>
+      <w:pPr>
+        <w:pStyle w:val="ListParagraph"/>
+        <w:numPr>
+          <w:ilvl w:val="0"/>
+          <w:numId w:val="14"/>
+        </w:numPr>
+        <w:ind w:left="1134" w:hanging="567"/>
+        <w:rPr>
+          <w:rStyle w:val="Heading1Char"/>
+          <w:sz w:val="32"/>
+          <w:szCs w:val="32"/>
+        </w:rPr>
+      </w:pPr>
+      <w:r>
+        <w:rPr>
+          <w:rStyle w:val="Heading1Char"/>
+          <w:sz w:val="32"/>
+          <w:szCs w:val="32"/>
+        </w:rPr>
+        <w:t>Error Handling and Logging</w:t>
+      </w:r>
+    </w:p>
+    <w:p>
+      <w:pPr>
+        <w:pStyle w:val="ListParagraph"/>
+        <w:numPr>
+          <w:ilvl w:val="0"/>
+          <w:numId w:val="14"/>
+        </w:numPr>
+        <w:ind w:left="1134" w:hanging="567"/>
+        <w:rPr>
+          <w:rStyle w:val="Heading1Char"/>
+          <w:sz w:val="32"/>
+          <w:szCs w:val="32"/>
+        </w:rPr>
+      </w:pPr>
+      <w:r>
+        <w:rPr>
+          <w:rStyle w:val="Heading1Char"/>
+          <w:sz w:val="32"/>
+          <w:szCs w:val="32"/>
+        </w:rPr>
+        <w:t>Testing Strategy</w:t>
+      </w:r>
+    </w:p>
+    <w:p>
+      <w:pPr>
+        <w:pStyle w:val="ListParagraph"/>
+        <w:numPr>
+          <w:ilvl w:val="0"/>
+          <w:numId w:val="14"/>
+        </w:numPr>
+        <w:ind w:left="1134" w:hanging="567"/>
+        <w:rPr>
+          <w:rStyle w:val="Heading1Char"/>
+          <w:sz w:val="32"/>
+          <w:szCs w:val="32"/>
+        </w:rPr>
+      </w:pPr>
+      <w:r>
+        <w:rPr>
+          <w:rStyle w:val="Heading1Char"/>
+          <w:sz w:val="32"/>
+          <w:szCs w:val="32"/>
+        </w:rPr>
+        <w:t>Documentation and Version Control</w:t>
+      </w:r>
+    </w:p>
+    <w:p>
+      <w:pPr>
+        <w:pStyle w:val="ListParagraph"/>
+        <w:numPr>
+          <w:ilvl w:val="0"/>
+          <w:numId w:val="14"/>
+        </w:numPr>
+        <w:ind w:left="1134" w:hanging="567"/>
+        <w:rPr>
+          <w:rStyle w:val="Heading1Char"/>
+          <w:sz w:val="32"/>
+          <w:szCs w:val="32"/>
+        </w:rPr>
+      </w:pPr>
+      <w:r>
+        <w:rPr>
+          <w:rStyle w:val="Heading1Char"/>
+          <w:sz w:val="32"/>
+          <w:szCs w:val="32"/>
+        </w:rPr>
+        <w:t>Dependencies</w:t>
+      </w:r>
+    </w:p>
+    <w:p>
+      <w:pPr>
+        <w:pStyle w:val="ListParagraph"/>
+        <w:numPr>
+          <w:ilvl w:val="0"/>
+          <w:numId w:val="14"/>
+        </w:numPr>
+        <w:ind w:left="1134" w:hanging="567"/>
+        <w:rPr>
+          <w:rStyle w:val="Heading1Char"/>
+          <w:sz w:val="32"/>
+          <w:szCs w:val="32"/>
+        </w:rPr>
+      </w:pPr>
+      <w:r>
+        <w:rPr>
+          <w:rStyle w:val="Heading1Char"/>
+          <w:sz w:val="32"/>
+          <w:szCs w:val="32"/>
+        </w:rPr>
+        <w:t>Conclusion</w:t>
+      </w:r>
+    </w:p>
+    <w:p>
+      <w:pPr>
+        <w:pStyle w:val="ListParagraph"/>
+        <w:numPr>
+          <w:ilvl w:val="0"/>
+          <w:numId w:val="14"/>
+        </w:numPr>
+        <w:ind w:left="1134" w:hanging="567"/>
+        <w:rPr>
+          <w:rStyle w:val="Heading1Char"/>
+          <w:sz w:val="32"/>
+          <w:szCs w:val="32"/>
+        </w:rPr>
+      </w:pPr>
+      <w:r>
+        <w:rPr>
+          <w:rStyle w:val="Heading1Char"/>
+          <w:sz w:val="32"/>
+          <w:szCs w:val="32"/>
+        </w:rPr>
+        <w:t>References</w:t>
+      </w:r>
+    </w:p>
+    <w:p>
+      <w:pPr>
+        <w:pStyle w:val="ListParagraph"/>
+        <w:ind w:left="1134"/>
+        <w:rPr>
+          <w:rStyle w:val="Heading1Char"/>
+          <w:sz w:val="32"/>
+          <w:szCs w:val="32"/>
+        </w:rPr>
+      </w:pPr>
+    </w:p>
+    <w:p>
+      <w:pPr>
         <w:ind w:left="851"/>
         <w:jc w:val="both"/>
       </w:pPr>
       <w:r>
-        <w:t>TODO</w:t>
-      </w:r>
-      <w:r>
-        <w:t>.</w:t>
+        <w:t>TODO.</w:t>
       </w:r>
     </w:p>
     <w:p>
@@ -2160,56 +2566,8 @@
           <w:szCs w:val="32"/>
         </w:rPr>
       </w:pPr>
-      <w:bookmarkStart w:id="8" w:name="_Toc150511133"/>
-      <w:commentRangeStart w:id="9"/>
-      <w:r>
-        <w:rPr>
-          <w:rStyle w:val="Heading1Char"/>
-          <w:sz w:val="32"/>
-          <w:szCs w:val="32"/>
-        </w:rPr>
-        <w:t>System Architecture</w:t>
-      </w:r>
-      <w:bookmarkEnd w:id="8"/>
-      <w:commentRangeEnd w:id="9"/>
-      <w:r>
-        <w:rPr>
-          <w:rStyle w:val="CommentReference"/>
-        </w:rPr>
-        <w:commentReference w:id="9"/>
-      </w:r>
-    </w:p>
-    <w:p>
-      <w:pPr>
-        <w:ind w:left="851"/>
-        <w:jc w:val="both"/>
-      </w:pPr>
-      <w:r>
-        <w:t>TODO.</w:t>
-      </w:r>
-    </w:p>
-    <w:p>
-      <w:pPr>
-        <w:pStyle w:val="ListParagraph"/>
-        <w:jc w:val="both"/>
-      </w:pPr>
-    </w:p>
-    <w:p>
-      <w:pPr>
-        <w:pStyle w:val="ListParagraph"/>
-        <w:numPr>
-          <w:ilvl w:val="0"/>
-          <w:numId w:val="14"/>
-        </w:numPr>
-        <w:ind w:left="1701" w:hanging="1134"/>
-        <w:rPr>
-          <w:rStyle w:val="Heading1Char"/>
-          <w:sz w:val="32"/>
-          <w:szCs w:val="32"/>
-        </w:rPr>
-      </w:pPr>
-      <w:bookmarkStart w:id="10" w:name="_Toc150511134"/>
-      <w:commentRangeStart w:id="11"/>
+      <w:bookmarkStart w:id="7" w:name="_Toc150511134"/>
+      <w:commentRangeStart w:id="8"/>
       <w:r>
         <w:rPr>
           <w:rStyle w:val="Heading1Char"/>
@@ -2218,13 +2576,13 @@
         </w:rPr>
         <w:t>Components and Modules</w:t>
       </w:r>
-      <w:bookmarkEnd w:id="10"/>
-      <w:commentRangeEnd w:id="11"/>
+      <w:bookmarkEnd w:id="7"/>
+      <w:commentRangeEnd w:id="8"/>
       <w:r>
         <w:rPr>
           <w:rStyle w:val="CommentReference"/>
         </w:rPr>
-        <w:commentReference w:id="11"/>
+        <w:commentReference w:id="8"/>
       </w:r>
     </w:p>
     <w:p>
@@ -2241,7 +2599,7 @@
           <w:szCs w:val="32"/>
         </w:rPr>
       </w:pPr>
-      <w:bookmarkStart w:id="12" w:name="_Toc150511135"/>
+      <w:bookmarkStart w:id="9" w:name="_Toc150511135"/>
       <w:r>
         <w:rPr>
           <w:rStyle w:val="Heading1Char"/>
@@ -2258,7 +2616,7 @@
         </w:rPr>
         <w:t>Management</w:t>
       </w:r>
-      <w:bookmarkEnd w:id="12"/>
+      <w:bookmarkEnd w:id="9"/>
     </w:p>
     <w:p>
       <w:pPr>
@@ -2274,7 +2632,7 @@
           <w:szCs w:val="32"/>
         </w:rPr>
       </w:pPr>
-      <w:bookmarkStart w:id="13" w:name="_Toc150511136"/>
+      <w:bookmarkStart w:id="10" w:name="_Toc150511136"/>
       <w:r>
         <w:rPr>
           <w:rStyle w:val="Heading1Char"/>
@@ -2283,7 +2641,7 @@
         </w:rPr>
         <w:t>Member Registration</w:t>
       </w:r>
-      <w:bookmarkEnd w:id="13"/>
+      <w:bookmarkEnd w:id="10"/>
     </w:p>
     <w:p>
       <w:pPr>
@@ -2299,7 +2657,7 @@
           <w:szCs w:val="32"/>
         </w:rPr>
       </w:pPr>
-      <w:bookmarkStart w:id="14" w:name="_Toc150511137"/>
+      <w:bookmarkStart w:id="11" w:name="_Toc150511137"/>
       <w:r>
         <w:rPr>
           <w:rStyle w:val="Heading1Char"/>
@@ -2308,7 +2666,7 @@
         </w:rPr>
         <w:t>Use Case</w:t>
       </w:r>
-      <w:bookmarkEnd w:id="14"/>
+      <w:bookmarkEnd w:id="11"/>
     </w:p>
     <w:tbl>
       <w:tblPr>
@@ -3162,7 +3520,7 @@
               <w:rPr>
                 <w:lang w:val="en-US"/>
               </w:rPr>
-              <w:t>his</w:t>
+              <w:t>its</w:t>
             </w:r>
             <w:r>
               <w:rPr>
@@ -3386,7 +3744,6 @@
                 <w:bCs/>
                 <w:lang w:val="en-US"/>
               </w:rPr>
-              <w:lastRenderedPageBreak/>
               <w:t>Alternative Flows</w:t>
             </w:r>
           </w:p>
@@ -3737,7 +4094,7 @@
           <w:szCs w:val="32"/>
         </w:rPr>
       </w:pPr>
-      <w:bookmarkStart w:id="15" w:name="_Toc150511138"/>
+      <w:bookmarkStart w:id="12" w:name="_Toc150511138"/>
       <w:r>
         <w:rPr>
           <w:rStyle w:val="Heading1Char"/>
@@ -3746,7 +4103,7 @@
         </w:rPr>
         <w:t>Flow Chart</w:t>
       </w:r>
-      <w:bookmarkEnd w:id="15"/>
+      <w:bookmarkEnd w:id="12"/>
     </w:p>
     <w:p>
       <w:pPr>
@@ -3767,7 +4124,7 @@
           <w:szCs w:val="32"/>
         </w:rPr>
         <w:drawing>
-          <wp:inline distT="0" distB="0" distL="0" distR="0" wp14:anchorId="6BBB529A" wp14:editId="4837949B">
+          <wp:inline distT="0" distB="0" distL="0" distR="0" wp14:anchorId="6BBB529A" wp14:editId="1B27819B">
             <wp:extent cx="5486400" cy="5204460"/>
             <wp:effectExtent l="0" t="0" r="19050" b="0"/>
             <wp:docPr id="1635098381" name="Diagram 5"/>
@@ -3812,7 +4169,7 @@
           <w:szCs w:val="32"/>
         </w:rPr>
       </w:pPr>
-      <w:bookmarkStart w:id="16" w:name="_Toc150511139"/>
+      <w:bookmarkStart w:id="13" w:name="_Toc150511139"/>
       <w:r>
         <w:rPr>
           <w:rStyle w:val="Heading1Char"/>
@@ -3822,7 +4179,15 @@
         <w:lastRenderedPageBreak/>
         <w:t>Class Diagram</w:t>
       </w:r>
-      <w:bookmarkEnd w:id="16"/>
+      <w:bookmarkEnd w:id="13"/>
+      <w:r>
+        <w:rPr>
+          <w:rStyle w:val="Heading1Char"/>
+          <w:sz w:val="32"/>
+          <w:szCs w:val="32"/>
+        </w:rPr>
+        <w:t>0</w:t>
+      </w:r>
     </w:p>
     <w:p>
       <w:pPr>
@@ -3915,8 +4280,8 @@
           <w:szCs w:val="32"/>
         </w:rPr>
       </w:pPr>
-      <w:bookmarkStart w:id="17" w:name="_Toc150511140"/>
-      <w:commentRangeStart w:id="18"/>
+      <w:bookmarkStart w:id="14" w:name="_Toc150511140"/>
+      <w:commentRangeStart w:id="15"/>
       <w:r>
         <w:rPr>
           <w:rStyle w:val="Heading1Char"/>
@@ -3925,13 +4290,13 @@
         </w:rPr>
         <w:t>Data Flow</w:t>
       </w:r>
-      <w:bookmarkEnd w:id="17"/>
-      <w:commentRangeEnd w:id="18"/>
+      <w:bookmarkEnd w:id="14"/>
+      <w:commentRangeEnd w:id="15"/>
       <w:r>
         <w:rPr>
           <w:rStyle w:val="CommentReference"/>
         </w:rPr>
-        <w:commentReference w:id="18"/>
+        <w:commentReference w:id="15"/>
       </w:r>
     </w:p>
     <w:p>
@@ -3957,8 +4322,8 @@
           <w:szCs w:val="32"/>
         </w:rPr>
       </w:pPr>
-      <w:bookmarkStart w:id="19" w:name="_Toc150511141"/>
-      <w:commentRangeStart w:id="20"/>
+      <w:bookmarkStart w:id="16" w:name="_Toc150511141"/>
+      <w:commentRangeStart w:id="17"/>
       <w:r>
         <w:rPr>
           <w:rStyle w:val="Heading1Char"/>
@@ -3967,13 +4332,13 @@
         </w:rPr>
         <w:t>User Interfaces</w:t>
       </w:r>
-      <w:bookmarkEnd w:id="19"/>
-      <w:commentRangeEnd w:id="20"/>
+      <w:bookmarkEnd w:id="16"/>
+      <w:commentRangeEnd w:id="17"/>
       <w:r>
         <w:rPr>
           <w:rStyle w:val="CommentReference"/>
         </w:rPr>
-        <w:commentReference w:id="20"/>
+        <w:commentReference w:id="17"/>
       </w:r>
     </w:p>
     <w:p>
@@ -3999,8 +4364,8 @@
           <w:szCs w:val="32"/>
         </w:rPr>
       </w:pPr>
-      <w:bookmarkStart w:id="21" w:name="_Toc150511142"/>
-      <w:commentRangeStart w:id="22"/>
+      <w:bookmarkStart w:id="18" w:name="_Toc150511142"/>
+      <w:commentRangeStart w:id="19"/>
       <w:r>
         <w:rPr>
           <w:rStyle w:val="Heading1Char"/>
@@ -4009,13 +4374,13 @@
         </w:rPr>
         <w:t>Communication Protocols</w:t>
       </w:r>
-      <w:bookmarkEnd w:id="21"/>
-      <w:commentRangeEnd w:id="22"/>
+      <w:bookmarkEnd w:id="18"/>
+      <w:commentRangeEnd w:id="19"/>
       <w:r>
         <w:rPr>
           <w:rStyle w:val="CommentReference"/>
         </w:rPr>
-        <w:commentReference w:id="22"/>
+        <w:commentReference w:id="19"/>
       </w:r>
     </w:p>
     <w:p>
@@ -4041,8 +4406,8 @@
           <w:szCs w:val="32"/>
         </w:rPr>
       </w:pPr>
-      <w:bookmarkStart w:id="23" w:name="_Toc150511143"/>
-      <w:commentRangeStart w:id="24"/>
+      <w:bookmarkStart w:id="20" w:name="_Toc150511143"/>
+      <w:commentRangeStart w:id="21"/>
       <w:r>
         <w:rPr>
           <w:rStyle w:val="Heading1Char"/>
@@ -4051,13 +4416,13 @@
         </w:rPr>
         <w:t>Security Considerations</w:t>
       </w:r>
-      <w:bookmarkEnd w:id="23"/>
-      <w:commentRangeEnd w:id="24"/>
+      <w:bookmarkEnd w:id="20"/>
+      <w:commentRangeEnd w:id="21"/>
       <w:r>
         <w:rPr>
           <w:rStyle w:val="CommentReference"/>
         </w:rPr>
-        <w:commentReference w:id="24"/>
+        <w:commentReference w:id="21"/>
       </w:r>
     </w:p>
     <w:p>
@@ -4083,8 +4448,8 @@
           <w:szCs w:val="32"/>
         </w:rPr>
       </w:pPr>
-      <w:bookmarkStart w:id="25" w:name="_Toc150511144"/>
-      <w:commentRangeStart w:id="26"/>
+      <w:bookmarkStart w:id="22" w:name="_Toc150511144"/>
+      <w:commentRangeStart w:id="23"/>
       <w:r>
         <w:rPr>
           <w:rStyle w:val="Heading1Char"/>
@@ -4093,13 +4458,13 @@
         </w:rPr>
         <w:t>Error Handling</w:t>
       </w:r>
-      <w:bookmarkEnd w:id="25"/>
-      <w:commentRangeEnd w:id="26"/>
+      <w:bookmarkEnd w:id="22"/>
+      <w:commentRangeEnd w:id="23"/>
       <w:r>
         <w:rPr>
           <w:rStyle w:val="CommentReference"/>
         </w:rPr>
-        <w:commentReference w:id="26"/>
+        <w:commentReference w:id="23"/>
       </w:r>
     </w:p>
     <w:p>
@@ -4125,8 +4490,8 @@
           <w:szCs w:val="32"/>
         </w:rPr>
       </w:pPr>
-      <w:bookmarkStart w:id="27" w:name="_Toc150511145"/>
-      <w:commentRangeStart w:id="28"/>
+      <w:bookmarkStart w:id="24" w:name="_Toc150511145"/>
+      <w:commentRangeStart w:id="25"/>
       <w:r>
         <w:rPr>
           <w:rStyle w:val="Heading1Char"/>
@@ -4135,13 +4500,13 @@
         </w:rPr>
         <w:t>Performance Considerations</w:t>
       </w:r>
-      <w:bookmarkEnd w:id="27"/>
-      <w:commentRangeEnd w:id="28"/>
+      <w:bookmarkEnd w:id="24"/>
+      <w:commentRangeEnd w:id="25"/>
       <w:r>
         <w:rPr>
           <w:rStyle w:val="CommentReference"/>
         </w:rPr>
-        <w:commentReference w:id="28"/>
+        <w:commentReference w:id="25"/>
       </w:r>
     </w:p>
     <w:p>
@@ -4167,8 +4532,8 @@
           <w:szCs w:val="32"/>
         </w:rPr>
       </w:pPr>
-      <w:bookmarkStart w:id="29" w:name="_Toc150511146"/>
-      <w:commentRangeStart w:id="30"/>
+      <w:bookmarkStart w:id="26" w:name="_Toc150511146"/>
+      <w:commentRangeStart w:id="27"/>
       <w:r>
         <w:rPr>
           <w:rStyle w:val="Heading1Char"/>
@@ -4177,13 +4542,13 @@
         </w:rPr>
         <w:t>Testing Strategy</w:t>
       </w:r>
-      <w:bookmarkEnd w:id="29"/>
-      <w:commentRangeEnd w:id="30"/>
+      <w:bookmarkEnd w:id="26"/>
+      <w:commentRangeEnd w:id="27"/>
       <w:r>
         <w:rPr>
           <w:rStyle w:val="CommentReference"/>
         </w:rPr>
-        <w:commentReference w:id="30"/>
+        <w:commentReference w:id="27"/>
       </w:r>
     </w:p>
     <w:p>
@@ -4209,8 +4574,8 @@
           <w:szCs w:val="32"/>
         </w:rPr>
       </w:pPr>
-      <w:bookmarkStart w:id="31" w:name="_Toc150511147"/>
-      <w:commentRangeStart w:id="32"/>
+      <w:bookmarkStart w:id="28" w:name="_Toc150511147"/>
+      <w:commentRangeStart w:id="29"/>
       <w:r>
         <w:rPr>
           <w:rStyle w:val="Heading1Char"/>
@@ -4219,13 +4584,13 @@
         </w:rPr>
         <w:t>Dependencies</w:t>
       </w:r>
-      <w:bookmarkEnd w:id="31"/>
-      <w:commentRangeEnd w:id="32"/>
+      <w:bookmarkEnd w:id="28"/>
+      <w:commentRangeEnd w:id="29"/>
       <w:r>
         <w:rPr>
           <w:rStyle w:val="CommentReference"/>
         </w:rPr>
-        <w:commentReference w:id="32"/>
+        <w:commentReference w:id="29"/>
       </w:r>
     </w:p>
     <w:p>
@@ -4251,8 +4616,8 @@
           <w:szCs w:val="32"/>
         </w:rPr>
       </w:pPr>
-      <w:bookmarkStart w:id="33" w:name="_Toc150511148"/>
-      <w:commentRangeStart w:id="34"/>
+      <w:bookmarkStart w:id="30" w:name="_Toc150511148"/>
+      <w:commentRangeStart w:id="31"/>
       <w:r>
         <w:rPr>
           <w:rStyle w:val="Heading1Char"/>
@@ -4262,13 +4627,13 @@
         <w:lastRenderedPageBreak/>
         <w:t>Deployment and Release Strategy</w:t>
       </w:r>
-      <w:bookmarkEnd w:id="33"/>
-      <w:commentRangeEnd w:id="34"/>
+      <w:bookmarkEnd w:id="30"/>
+      <w:commentRangeEnd w:id="31"/>
       <w:r>
         <w:rPr>
           <w:rStyle w:val="CommentReference"/>
         </w:rPr>
-        <w:commentReference w:id="34"/>
+        <w:commentReference w:id="31"/>
       </w:r>
     </w:p>
     <w:p>
@@ -4294,8 +4659,8 @@
           <w:szCs w:val="32"/>
         </w:rPr>
       </w:pPr>
-      <w:bookmarkStart w:id="35" w:name="_Toc150511149"/>
-      <w:commentRangeStart w:id="36"/>
+      <w:bookmarkStart w:id="32" w:name="_Toc150511149"/>
+      <w:commentRangeStart w:id="33"/>
       <w:r>
         <w:rPr>
           <w:rStyle w:val="Heading1Char"/>
@@ -4304,13 +4669,13 @@
         </w:rPr>
         <w:t>Operational Considerations</w:t>
       </w:r>
-      <w:bookmarkEnd w:id="35"/>
-      <w:commentRangeEnd w:id="36"/>
+      <w:bookmarkEnd w:id="32"/>
+      <w:commentRangeEnd w:id="33"/>
       <w:r>
         <w:rPr>
           <w:rStyle w:val="CommentReference"/>
         </w:rPr>
-        <w:commentReference w:id="36"/>
+        <w:commentReference w:id="33"/>
       </w:r>
     </w:p>
     <w:p>
@@ -4336,8 +4701,8 @@
           <w:szCs w:val="32"/>
         </w:rPr>
       </w:pPr>
-      <w:bookmarkStart w:id="37" w:name="_Toc150511150"/>
-      <w:commentRangeStart w:id="38"/>
+      <w:bookmarkStart w:id="34" w:name="_Toc150511150"/>
+      <w:commentRangeStart w:id="35"/>
       <w:r>
         <w:rPr>
           <w:rStyle w:val="Heading1Char"/>
@@ -4346,13 +4711,13 @@
         </w:rPr>
         <w:t>Compliance and Regulations</w:t>
       </w:r>
-      <w:bookmarkEnd w:id="37"/>
-      <w:commentRangeEnd w:id="38"/>
+      <w:bookmarkEnd w:id="34"/>
+      <w:commentRangeEnd w:id="35"/>
       <w:r>
         <w:rPr>
           <w:rStyle w:val="CommentReference"/>
         </w:rPr>
-        <w:commentReference w:id="38"/>
+        <w:commentReference w:id="35"/>
       </w:r>
     </w:p>
     <w:p>
@@ -4378,8 +4743,8 @@
           <w:szCs w:val="32"/>
         </w:rPr>
       </w:pPr>
-      <w:bookmarkStart w:id="39" w:name="_Toc150511151"/>
-      <w:commentRangeStart w:id="40"/>
+      <w:bookmarkStart w:id="36" w:name="_Toc150511151"/>
+      <w:commentRangeStart w:id="37"/>
       <w:r>
         <w:rPr>
           <w:rStyle w:val="Heading1Char"/>
@@ -4388,13 +4753,13 @@
         </w:rPr>
         <w:t>Glossary</w:t>
       </w:r>
-      <w:bookmarkEnd w:id="39"/>
-      <w:commentRangeEnd w:id="40"/>
+      <w:bookmarkEnd w:id="36"/>
+      <w:commentRangeEnd w:id="37"/>
       <w:r>
         <w:rPr>
           <w:rStyle w:val="CommentReference"/>
         </w:rPr>
-        <w:commentReference w:id="40"/>
+        <w:commentReference w:id="37"/>
       </w:r>
     </w:p>
     <w:p>
@@ -4420,8 +4785,8 @@
           <w:szCs w:val="32"/>
         </w:rPr>
       </w:pPr>
-      <w:bookmarkStart w:id="41" w:name="_Toc150511152"/>
-      <w:commentRangeStart w:id="42"/>
+      <w:bookmarkStart w:id="38" w:name="_Toc150511152"/>
+      <w:commentRangeStart w:id="39"/>
       <w:r>
         <w:rPr>
           <w:rStyle w:val="Heading1Char"/>
@@ -4430,13 +4795,13 @@
         </w:rPr>
         <w:t>References</w:t>
       </w:r>
-      <w:bookmarkEnd w:id="41"/>
-      <w:commentRangeEnd w:id="42"/>
+      <w:bookmarkEnd w:id="38"/>
+      <w:commentRangeEnd w:id="39"/>
       <w:r>
         <w:rPr>
           <w:rStyle w:val="CommentReference"/>
         </w:rPr>
-        <w:commentReference w:id="42"/>
+        <w:commentReference w:id="39"/>
       </w:r>
     </w:p>
     <w:p>
@@ -4460,39 +4825,7 @@
 
 <file path=word/comments.xml><?xml version="1.0" encoding="utf-8"?>
 <w:comments xmlns:wpc="http://schemas.microsoft.com/office/word/2010/wordprocessingCanvas" xmlns:cx="http://schemas.microsoft.com/office/drawing/2014/chartex" xmlns:cx1="http://schemas.microsoft.com/office/drawing/2015/9/8/chartex" xmlns:cx2="http://schemas.microsoft.com/office/drawing/2015/10/21/chartex" xmlns:cx3="http://schemas.microsoft.com/office/drawing/2016/5/9/chartex" xmlns:cx4="http://schemas.microsoft.com/office/drawing/2016/5/10/chartex" xmlns:cx5="http://schemas.microsoft.com/office/drawing/2016/5/11/chartex" xmlns:cx6="http://schemas.microsoft.com/office/drawing/2016/5/12/chartex" xmlns:cx7="http://schemas.microsoft.com/office/drawing/2016/5/13/chartex" xmlns:cx8="http://schemas.microsoft.com/office/drawing/2016/5/14/chartex" xmlns:mc="http://schemas.openxmlformats.org/markup-compatibility/2006" xmlns:aink="http://schemas.microsoft.com/office/drawing/2016/ink" xmlns:am3d="http://schemas.microsoft.com/office/drawing/2017/model3d" xmlns:o="urn:schemas-microsoft-com:office:office" xmlns:oel="http://schemas.microsoft.com/office/2019/extlst" xmlns:r="http://schemas.openxmlformats.org/officeDocument/2006/relationships" xmlns:m="http://schemas.openxmlformats.org/officeDocument/2006/math" xmlns:v="urn:schemas-microsoft-com:vml" xmlns:wp14="http://schemas.microsoft.com/office/word/2010/wordprocessingDrawing" xmlns:wp="http://schemas.openxmlformats.org/drawingml/2006/wordprocessingDrawing" xmlns:w10="urn:schemas-microsoft-com:office:word" xmlns:w="http://schemas.openxmlformats.org/wordprocessingml/2006/main" xmlns:w14="http://schemas.microsoft.com/office/word/2010/wordml" xmlns:w15="http://schemas.microsoft.com/office/word/2012/wordml" xmlns:w16cex="http://schemas.microsoft.com/office/word/2018/wordml/cex" xmlns:w16cid="http://schemas.microsoft.com/office/word/2016/wordml/cid" xmlns:w16="http://schemas.microsoft.com/office/word/2018/wordml" xmlns:w16sdtdh="http://schemas.microsoft.com/office/word/2020/wordml/sdtdatahash" xmlns:w16se="http://schemas.microsoft.com/office/word/2015/wordml/symex" xmlns:wpg="http://schemas.microsoft.com/office/word/2010/wordprocessingGroup" xmlns:wpi="http://schemas.microsoft.com/office/word/2010/wordprocessingInk" xmlns:wne="http://schemas.microsoft.com/office/word/2006/wordml" xmlns:wps="http://schemas.microsoft.com/office/word/2010/wordprocessingShape" mc:Ignorable="w14 w15 w16se w16cid w16 w16cex w16sdtdh wp14">
-  <w:comment w:id="7" w:author="Satyabrata Jena" w:date="2023-11-08T08:44:00Z" w:initials="SJ">
-    <w:p>
-      <w:pPr>
-        <w:pStyle w:val="CommentText"/>
-      </w:pPr>
-      <w:r>
-        <w:rPr>
-          <w:rStyle w:val="CommentReference"/>
-        </w:rPr>
-        <w:annotationRef/>
-      </w:r>
-      <w:r>
-        <w:t>This section provides an overview of the document, explaining its purpose, scope, and any relevant background information about the project.</w:t>
-      </w:r>
-    </w:p>
-  </w:comment>
-  <w:comment w:id="9" w:author="Satyabrata Jena" w:date="2023-11-08T08:45:00Z" w:initials="SJ">
-    <w:p>
-      <w:pPr>
-        <w:pStyle w:val="CommentText"/>
-      </w:pPr>
-      <w:r>
-        <w:rPr>
-          <w:rStyle w:val="CommentReference"/>
-        </w:rPr>
-        <w:annotationRef/>
-      </w:r>
-      <w:r>
-        <w:t>This is one of the most critical parts of the HLDD. It describes the high-level structure of the software system, including the different components, their relationships, and how they work together. Common architectural patterns, such as client-server, microservices, or layered architecture, should be discussed here.</w:t>
-      </w:r>
-    </w:p>
-  </w:comment>
-  <w:comment w:id="11" w:author="Satyabrata Jena" w:date="2023-11-08T08:46:00Z" w:initials="SJ">
+  <w:comment w:id="8" w:author="Satyabrata Jena" w:date="2023-11-08T08:46:00Z" w:initials="SJ">
     <w:p>
       <w:pPr>
         <w:pStyle w:val="CommentText"/>
@@ -4508,7 +4841,7 @@
       </w:r>
     </w:p>
   </w:comment>
-  <w:comment w:id="18" w:author="Satyabrata Jena" w:date="2023-11-08T08:47:00Z" w:initials="SJ">
+  <w:comment w:id="15" w:author="Satyabrata Jena" w:date="2023-11-08T08:47:00Z" w:initials="SJ">
     <w:p>
       <w:pPr>
         <w:pStyle w:val="CommentText"/>
@@ -4524,7 +4857,7 @@
       </w:r>
     </w:p>
   </w:comment>
-  <w:comment w:id="20" w:author="Satyabrata Jena" w:date="2023-11-08T08:47:00Z" w:initials="SJ">
+  <w:comment w:id="17" w:author="Satyabrata Jena" w:date="2023-11-08T08:47:00Z" w:initials="SJ">
     <w:p>
       <w:pPr>
         <w:pStyle w:val="CommentText"/>
@@ -4540,7 +4873,7 @@
       </w:r>
     </w:p>
   </w:comment>
-  <w:comment w:id="22" w:author="Satyabrata Jena" w:date="2023-11-08T08:48:00Z" w:initials="SJ">
+  <w:comment w:id="19" w:author="Satyabrata Jena" w:date="2023-11-08T08:48:00Z" w:initials="SJ">
     <w:p>
       <w:pPr>
         <w:pStyle w:val="CommentText"/>
@@ -4556,7 +4889,7 @@
       </w:r>
     </w:p>
   </w:comment>
-  <w:comment w:id="24" w:author="Satyabrata Jena" w:date="2023-11-08T08:49:00Z" w:initials="SJ">
+  <w:comment w:id="21" w:author="Satyabrata Jena" w:date="2023-11-08T08:49:00Z" w:initials="SJ">
     <w:p>
       <w:pPr>
         <w:pStyle w:val="CommentText"/>
@@ -4572,7 +4905,7 @@
       </w:r>
     </w:p>
   </w:comment>
-  <w:comment w:id="26" w:author="Satyabrata Jena" w:date="2023-11-08T08:49:00Z" w:initials="SJ">
+  <w:comment w:id="23" w:author="Satyabrata Jena" w:date="2023-11-08T08:49:00Z" w:initials="SJ">
     <w:p>
       <w:pPr>
         <w:pStyle w:val="CommentText"/>
@@ -4588,7 +4921,7 @@
       </w:r>
     </w:p>
   </w:comment>
-  <w:comment w:id="28" w:author="Satyabrata Jena" w:date="2023-11-08T08:49:00Z" w:initials="SJ">
+  <w:comment w:id="25" w:author="Satyabrata Jena" w:date="2023-11-08T08:49:00Z" w:initials="SJ">
     <w:p>
       <w:pPr>
         <w:pStyle w:val="CommentText"/>
@@ -4604,7 +4937,7 @@
       </w:r>
     </w:p>
   </w:comment>
-  <w:comment w:id="30" w:author="Satyabrata Jena" w:date="2023-11-08T08:49:00Z" w:initials="SJ">
+  <w:comment w:id="27" w:author="Satyabrata Jena" w:date="2023-11-08T08:49:00Z" w:initials="SJ">
     <w:p>
       <w:pPr>
         <w:pStyle w:val="CommentText"/>
@@ -4620,7 +4953,7 @@
       </w:r>
     </w:p>
   </w:comment>
-  <w:comment w:id="32" w:author="Satyabrata Jena" w:date="2023-11-08T08:50:00Z" w:initials="SJ">
+  <w:comment w:id="29" w:author="Satyabrata Jena" w:date="2023-11-08T08:50:00Z" w:initials="SJ">
     <w:p>
       <w:pPr>
         <w:pStyle w:val="CommentText"/>
@@ -4636,7 +4969,7 @@
       </w:r>
     </w:p>
   </w:comment>
-  <w:comment w:id="34" w:author="Satyabrata Jena" w:date="2023-11-08T08:50:00Z" w:initials="SJ">
+  <w:comment w:id="31" w:author="Satyabrata Jena" w:date="2023-11-08T08:50:00Z" w:initials="SJ">
     <w:p>
       <w:pPr>
         <w:pStyle w:val="CommentText"/>
@@ -4652,7 +4985,7 @@
       </w:r>
     </w:p>
   </w:comment>
-  <w:comment w:id="36" w:author="Satyabrata Jena" w:date="2023-11-08T08:50:00Z" w:initials="SJ">
+  <w:comment w:id="33" w:author="Satyabrata Jena" w:date="2023-11-08T08:50:00Z" w:initials="SJ">
     <w:p>
       <w:pPr>
         <w:pStyle w:val="CommentText"/>
@@ -4668,7 +5001,7 @@
       </w:r>
     </w:p>
   </w:comment>
-  <w:comment w:id="38" w:author="Satyabrata Jena" w:date="2023-11-08T08:51:00Z" w:initials="SJ">
+  <w:comment w:id="35" w:author="Satyabrata Jena" w:date="2023-11-08T08:51:00Z" w:initials="SJ">
     <w:p>
       <w:pPr>
         <w:pStyle w:val="CommentText"/>
@@ -4684,7 +5017,7 @@
       </w:r>
     </w:p>
   </w:comment>
-  <w:comment w:id="40" w:author="Satyabrata Jena" w:date="2023-11-08T08:51:00Z" w:initials="SJ">
+  <w:comment w:id="37" w:author="Satyabrata Jena" w:date="2023-11-08T08:51:00Z" w:initials="SJ">
     <w:p>
       <w:pPr>
         <w:pStyle w:val="CommentText"/>
@@ -4700,7 +5033,7 @@
       </w:r>
     </w:p>
   </w:comment>
-  <w:comment w:id="42" w:author="Satyabrata Jena" w:date="2023-11-08T08:51:00Z" w:initials="SJ">
+  <w:comment w:id="39" w:author="Satyabrata Jena" w:date="2023-11-08T08:51:00Z" w:initials="SJ">
     <w:p>
       <w:pPr>
         <w:pStyle w:val="CommentText"/>
@@ -4721,8 +5054,6 @@
 
 <file path=word/commentsExtended.xml><?xml version="1.0" encoding="utf-8"?>
 <w15:commentsEx xmlns:wpc="http://schemas.microsoft.com/office/word/2010/wordprocessingCanvas" xmlns:cx="http://schemas.microsoft.com/office/drawing/2014/chartex" xmlns:cx1="http://schemas.microsoft.com/office/drawing/2015/9/8/chartex" xmlns:cx2="http://schemas.microsoft.com/office/drawing/2015/10/21/chartex" xmlns:cx3="http://schemas.microsoft.com/office/drawing/2016/5/9/chartex" xmlns:cx4="http://schemas.microsoft.com/office/drawing/2016/5/10/chartex" xmlns:cx5="http://schemas.microsoft.com/office/drawing/2016/5/11/chartex" xmlns:cx6="http://schemas.microsoft.com/office/drawing/2016/5/12/chartex" xmlns:cx7="http://schemas.microsoft.com/office/drawing/2016/5/13/chartex" xmlns:cx8="http://schemas.microsoft.com/office/drawing/2016/5/14/chartex" xmlns:mc="http://schemas.openxmlformats.org/markup-compatibility/2006" xmlns:aink="http://schemas.microsoft.com/office/drawing/2016/ink" xmlns:am3d="http://schemas.microsoft.com/office/drawing/2017/model3d" xmlns:o="urn:schemas-microsoft-com:office:office" xmlns:oel="http://schemas.microsoft.com/office/2019/extlst" xmlns:r="http://schemas.openxmlformats.org/officeDocument/2006/relationships" xmlns:m="http://schemas.openxmlformats.org/officeDocument/2006/math" xmlns:v="urn:schemas-microsoft-com:vml" xmlns:wp14="http://schemas.microsoft.com/office/word/2010/wordprocessingDrawing" xmlns:wp="http://schemas.openxmlformats.org/drawingml/2006/wordprocessingDrawing" xmlns:w10="urn:schemas-microsoft-com:office:word" xmlns:w="http://schemas.openxmlformats.org/wordprocessingml/2006/main" xmlns:w14="http://schemas.microsoft.com/office/word/2010/wordml" xmlns:w15="http://schemas.microsoft.com/office/word/2012/wordml" xmlns:w16cex="http://schemas.microsoft.com/office/word/2018/wordml/cex" xmlns:w16cid="http://schemas.microsoft.com/office/word/2016/wordml/cid" xmlns:w16="http://schemas.microsoft.com/office/word/2018/wordml" xmlns:w16sdtdh="http://schemas.microsoft.com/office/word/2020/wordml/sdtdatahash" xmlns:w16se="http://schemas.microsoft.com/office/word/2015/wordml/symex" xmlns:wpg="http://schemas.microsoft.com/office/word/2010/wordprocessingGroup" xmlns:wpi="http://schemas.microsoft.com/office/word/2010/wordprocessingInk" xmlns:wne="http://schemas.microsoft.com/office/word/2006/wordml" xmlns:wps="http://schemas.microsoft.com/office/word/2010/wordprocessingShape" mc:Ignorable="w14 w15 w16se w16cid w16 w16cex w16sdtdh wp14">
-  <w15:commentEx w15:paraId="608D4C25" w15:done="0"/>
-  <w15:commentEx w15:paraId="69ACD9FA" w15:done="0"/>
   <w15:commentEx w15:paraId="1232828E" w15:done="0"/>
   <w15:commentEx w15:paraId="68D51240" w15:done="0"/>
   <w15:commentEx w15:paraId="6B9252D6" w15:done="0"/>
@@ -4742,8 +5073,6 @@
 
 <file path=word/commentsExtensible.xml><?xml version="1.0" encoding="utf-8"?>
 <w16cex:commentsExtensible xmlns:wpc="http://schemas.microsoft.com/office/word/2010/wordprocessingCanvas" xmlns:cx="http://schemas.microsoft.com/office/drawing/2014/chartex" xmlns:cx1="http://schemas.microsoft.com/office/drawing/2015/9/8/chartex" xmlns:cx2="http://schemas.microsoft.com/office/drawing/2015/10/21/chartex" xmlns:cx3="http://schemas.microsoft.com/office/drawing/2016/5/9/chartex" xmlns:cx4="http://schemas.microsoft.com/office/drawing/2016/5/10/chartex" xmlns:cx5="http://schemas.microsoft.com/office/drawing/2016/5/11/chartex" xmlns:cx6="http://schemas.microsoft.com/office/drawing/2016/5/12/chartex" xmlns:cx7="http://schemas.microsoft.com/office/drawing/2016/5/13/chartex" xmlns:cx8="http://schemas.microsoft.com/office/drawing/2016/5/14/chartex" xmlns:cr="http://schemas.microsoft.com/office/comments/2020/reactions" xmlns:mc="http://schemas.openxmlformats.org/markup-compatibility/2006" xmlns:aink="http://schemas.microsoft.com/office/drawing/2016/ink" xmlns:am3d="http://schemas.microsoft.com/office/drawing/2017/model3d" xmlns:o="urn:schemas-microsoft-com:office:office" xmlns:oel="http://schemas.microsoft.com/office/2019/extlst" xmlns:r="http://schemas.openxmlformats.org/officeDocument/2006/relationships" xmlns:m="http://schemas.openxmlformats.org/officeDocument/2006/math" xmlns:v="urn:schemas-microsoft-com:vml" xmlns:wp14="http://schemas.microsoft.com/office/word/2010/wordprocessingDrawing" xmlns:wp="http://schemas.openxmlformats.org/drawingml/2006/wordprocessingDrawing" xmlns:w10="urn:schemas-microsoft-com:office:word" xmlns:w="http://schemas.openxmlformats.org/wordprocessingml/2006/main" xmlns:w14="http://schemas.microsoft.com/office/word/2010/wordml" xmlns:w15="http://schemas.microsoft.com/office/word/2012/wordml" xmlns:w16cex="http://schemas.microsoft.com/office/word/2018/wordml/cex" xmlns:w16cid="http://schemas.microsoft.com/office/word/2016/wordml/cid" xmlns:w16="http://schemas.microsoft.com/office/word/2018/wordml" xmlns:w16sdtdh="http://schemas.microsoft.com/office/word/2020/wordml/sdtdatahash" xmlns:w16se="http://schemas.microsoft.com/office/word/2015/wordml/symex" xmlns:wpg="http://schemas.microsoft.com/office/word/2010/wordprocessingGroup" xmlns:wpi="http://schemas.microsoft.com/office/word/2010/wordprocessingInk" xmlns:wne="http://schemas.microsoft.com/office/word/2006/wordml" xmlns:wps="http://schemas.microsoft.com/office/word/2010/wordprocessingShape" mc:Ignorable="w14 w15 w16se w16cid w16 w16cex w16sdtdh cr wp14">
-  <w16cex:commentExtensible w16cex:durableId="7A870FA0" w16cex:dateUtc="2023-11-08T03:14:00Z"/>
-  <w16cex:commentExtensible w16cex:durableId="3228797F" w16cex:dateUtc="2023-11-08T03:15:00Z"/>
   <w16cex:commentExtensible w16cex:durableId="03BB16E9" w16cex:dateUtc="2023-11-08T03:16:00Z"/>
   <w16cex:commentExtensible w16cex:durableId="1D07C3CC" w16cex:dateUtc="2023-11-08T03:17:00Z"/>
   <w16cex:commentExtensible w16cex:durableId="6020EF38" w16cex:dateUtc="2023-11-08T03:17:00Z"/>
@@ -4763,8 +5092,6 @@
 
 <file path=word/commentsIds.xml><?xml version="1.0" encoding="utf-8"?>
 <w16cid:commentsIds xmlns:wpc="http://schemas.microsoft.com/office/word/2010/wordprocessingCanvas" xmlns:cx="http://schemas.microsoft.com/office/drawing/2014/chartex" xmlns:cx1="http://schemas.microsoft.com/office/drawing/2015/9/8/chartex" xmlns:cx2="http://schemas.microsoft.com/office/drawing/2015/10/21/chartex" xmlns:cx3="http://schemas.microsoft.com/office/drawing/2016/5/9/chartex" xmlns:cx4="http://schemas.microsoft.com/office/drawing/2016/5/10/chartex" xmlns:cx5="http://schemas.microsoft.com/office/drawing/2016/5/11/chartex" xmlns:cx6="http://schemas.microsoft.com/office/drawing/2016/5/12/chartex" xmlns:cx7="http://schemas.microsoft.com/office/drawing/2016/5/13/chartex" xmlns:cx8="http://schemas.microsoft.com/office/drawing/2016/5/14/chartex" xmlns:mc="http://schemas.openxmlformats.org/markup-compatibility/2006" xmlns:aink="http://schemas.microsoft.com/office/drawing/2016/ink" xmlns:am3d="http://schemas.microsoft.com/office/drawing/2017/model3d" xmlns:o="urn:schemas-microsoft-com:office:office" xmlns:oel="http://schemas.microsoft.com/office/2019/extlst" xmlns:r="http://schemas.openxmlformats.org/officeDocument/2006/relationships" xmlns:m="http://schemas.openxmlformats.org/officeDocument/2006/math" xmlns:v="urn:schemas-microsoft-com:vml" xmlns:wp14="http://schemas.microsoft.com/office/word/2010/wordprocessingDrawing" xmlns:wp="http://schemas.openxmlformats.org/drawingml/2006/wordprocessingDrawing" xmlns:w10="urn:schemas-microsoft-com:office:word" xmlns:w="http://schemas.openxmlformats.org/wordprocessingml/2006/main" xmlns:w14="http://schemas.microsoft.com/office/word/2010/wordml" xmlns:w15="http://schemas.microsoft.com/office/word/2012/wordml" xmlns:w16cex="http://schemas.microsoft.com/office/word/2018/wordml/cex" xmlns:w16cid="http://schemas.microsoft.com/office/word/2016/wordml/cid" xmlns:w16="http://schemas.microsoft.com/office/word/2018/wordml" xmlns:w16sdtdh="http://schemas.microsoft.com/office/word/2020/wordml/sdtdatahash" xmlns:w16se="http://schemas.microsoft.com/office/word/2015/wordml/symex" xmlns:wpg="http://schemas.microsoft.com/office/word/2010/wordprocessingGroup" xmlns:wpi="http://schemas.microsoft.com/office/word/2010/wordprocessingInk" xmlns:wne="http://schemas.microsoft.com/office/word/2006/wordml" xmlns:wps="http://schemas.microsoft.com/office/word/2010/wordprocessingShape" mc:Ignorable="w14 w15 w16se w16cid w16 w16cex w16sdtdh wp14">
-  <w16cid:commentId w16cid:paraId="608D4C25" w16cid:durableId="7A870FA0"/>
-  <w16cid:commentId w16cid:paraId="69ACD9FA" w16cid:durableId="3228797F"/>
   <w16cid:commentId w16cid:paraId="1232828E" w16cid:durableId="03BB16E9"/>
   <w16cid:commentId w16cid:paraId="68D51240" w16cid:durableId="1D07C3CC"/>
   <w16cid:commentId w16cid:paraId="6B9252D6" w16cid:durableId="6020EF38"/>
@@ -6182,6 +6509,119 @@
     </w:lvl>
   </w:abstractNum>
   <w:abstractNum w:abstractNumId="13" w15:restartNumberingAfterBreak="0">
+    <w:nsid w:val="354019F8"/>
+    <w:multiLevelType w:val="multilevel"/>
+    <w:tmpl w:val="D54AFA24"/>
+    <w:lvl w:ilvl="0">
+      <w:start w:val="1"/>
+      <w:numFmt w:val="decimal"/>
+      <w:lvlText w:val="%1."/>
+      <w:lvlJc w:val="left"/>
+      <w:pPr>
+        <w:ind w:left="528" w:hanging="528"/>
+      </w:pPr>
+      <w:rPr>
+        <w:rFonts w:hint="default"/>
+      </w:rPr>
+    </w:lvl>
+    <w:lvl w:ilvl="1">
+      <w:start w:val="1"/>
+      <w:numFmt w:val="decimal"/>
+      <w:lvlText w:val="%1.%2."/>
+      <w:lvlJc w:val="left"/>
+      <w:pPr>
+        <w:ind w:left="720" w:hanging="720"/>
+      </w:pPr>
+      <w:rPr>
+        <w:rFonts w:hint="default"/>
+      </w:rPr>
+    </w:lvl>
+    <w:lvl w:ilvl="2">
+      <w:start w:val="1"/>
+      <w:numFmt w:val="decimal"/>
+      <w:lvlText w:val="%1.%2.%3."/>
+      <w:lvlJc w:val="left"/>
+      <w:pPr>
+        <w:ind w:left="1080" w:hanging="1080"/>
+      </w:pPr>
+      <w:rPr>
+        <w:rFonts w:hint="default"/>
+      </w:rPr>
+    </w:lvl>
+    <w:lvl w:ilvl="3">
+      <w:start w:val="1"/>
+      <w:numFmt w:val="decimal"/>
+      <w:lvlText w:val="%1.%2.%3.%4."/>
+      <w:lvlJc w:val="left"/>
+      <w:pPr>
+        <w:ind w:left="1440" w:hanging="1440"/>
+      </w:pPr>
+      <w:rPr>
+        <w:rFonts w:hint="default"/>
+      </w:rPr>
+    </w:lvl>
+    <w:lvl w:ilvl="4">
+      <w:start w:val="1"/>
+      <w:numFmt w:val="decimal"/>
+      <w:lvlText w:val="%1.%2.%3.%4.%5."/>
+      <w:lvlJc w:val="left"/>
+      <w:pPr>
+        <w:ind w:left="1800" w:hanging="1800"/>
+      </w:pPr>
+      <w:rPr>
+        <w:rFonts w:hint="default"/>
+      </w:rPr>
+    </w:lvl>
+    <w:lvl w:ilvl="5">
+      <w:start w:val="1"/>
+      <w:numFmt w:val="decimal"/>
+      <w:lvlText w:val="%1.%2.%3.%4.%5.%6."/>
+      <w:lvlJc w:val="left"/>
+      <w:pPr>
+        <w:ind w:left="2160" w:hanging="2160"/>
+      </w:pPr>
+      <w:rPr>
+        <w:rFonts w:hint="default"/>
+      </w:rPr>
+    </w:lvl>
+    <w:lvl w:ilvl="6">
+      <w:start w:val="1"/>
+      <w:numFmt w:val="decimal"/>
+      <w:lvlText w:val="%1.%2.%3.%4.%5.%6.%7."/>
+      <w:lvlJc w:val="left"/>
+      <w:pPr>
+        <w:ind w:left="2520" w:hanging="2520"/>
+      </w:pPr>
+      <w:rPr>
+        <w:rFonts w:hint="default"/>
+      </w:rPr>
+    </w:lvl>
+    <w:lvl w:ilvl="7">
+      <w:start w:val="1"/>
+      <w:numFmt w:val="decimal"/>
+      <w:lvlText w:val="%1.%2.%3.%4.%5.%6.%7.%8."/>
+      <w:lvlJc w:val="left"/>
+      <w:pPr>
+        <w:ind w:left="2880" w:hanging="2880"/>
+      </w:pPr>
+      <w:rPr>
+        <w:rFonts w:hint="default"/>
+      </w:rPr>
+    </w:lvl>
+    <w:lvl w:ilvl="8">
+      <w:start w:val="1"/>
+      <w:numFmt w:val="decimal"/>
+      <w:lvlText w:val="%1.%2.%3.%4.%5.%6.%7.%8.%9."/>
+      <w:lvlJc w:val="left"/>
+      <w:pPr>
+        <w:ind w:left="2880" w:hanging="2880"/>
+      </w:pPr>
+      <w:rPr>
+        <w:rFonts w:hint="default"/>
+      </w:rPr>
+    </w:lvl>
+  </w:abstractNum>
+  <w:abstractNum w:abstractNumId="14" w15:restartNumberingAfterBreak="0">
     <w:nsid w:val="390E0453"/>
     <w:multiLevelType w:val="multilevel"/>
     <w:tmpl w:val="5A84DB0A"/>
@@ -6302,7 +6742,7 @@
       </w:rPr>
     </w:lvl>
   </w:abstractNum>
-  <w:abstractNum w:abstractNumId="14" w15:restartNumberingAfterBreak="0">
+  <w:abstractNum w:abstractNumId="15" w15:restartNumberingAfterBreak="0">
     <w:nsid w:val="44B87770"/>
     <w:multiLevelType w:val="hybridMultilevel"/>
     <w:tmpl w:val="975C1BDC"/>
@@ -6415,7 +6855,7 @@
       </w:rPr>
     </w:lvl>
   </w:abstractNum>
-  <w:abstractNum w:abstractNumId="15" w15:restartNumberingAfterBreak="0">
+  <w:abstractNum w:abstractNumId="16" w15:restartNumberingAfterBreak="0">
     <w:nsid w:val="4CF93259"/>
     <w:multiLevelType w:val="multilevel"/>
     <w:tmpl w:val="70444332"/>
@@ -6564,7 +7004,7 @@
       </w:rPr>
     </w:lvl>
   </w:abstractNum>
-  <w:abstractNum w:abstractNumId="16" w15:restartNumberingAfterBreak="0">
+  <w:abstractNum w:abstractNumId="17" w15:restartNumberingAfterBreak="0">
     <w:nsid w:val="563501AE"/>
     <w:multiLevelType w:val="hybridMultilevel"/>
     <w:tmpl w:val="8B663BD2"/>
@@ -6677,7 +7117,7 @@
       </w:rPr>
     </w:lvl>
   </w:abstractNum>
-  <w:abstractNum w:abstractNumId="17" w15:restartNumberingAfterBreak="0">
+  <w:abstractNum w:abstractNumId="18" w15:restartNumberingAfterBreak="0">
     <w:nsid w:val="684560AB"/>
     <w:multiLevelType w:val="hybridMultilevel"/>
     <w:tmpl w:val="64208272"/>
@@ -6790,7 +7230,7 @@
       </w:rPr>
     </w:lvl>
   </w:abstractNum>
-  <w:abstractNum w:abstractNumId="18" w15:restartNumberingAfterBreak="0">
+  <w:abstractNum w:abstractNumId="19" w15:restartNumberingAfterBreak="0">
     <w:nsid w:val="690355AC"/>
     <w:multiLevelType w:val="hybridMultilevel"/>
     <w:tmpl w:val="8FC047A2"/>
@@ -6903,7 +7343,7 @@
       </w:rPr>
     </w:lvl>
   </w:abstractNum>
-  <w:abstractNum w:abstractNumId="19" w15:restartNumberingAfterBreak="0">
+  <w:abstractNum w:abstractNumId="20" w15:restartNumberingAfterBreak="0">
     <w:nsid w:val="6D2445D0"/>
     <w:multiLevelType w:val="hybridMultilevel"/>
     <w:tmpl w:val="FFBA1518"/>
@@ -6995,7 +7435,7 @@
       </w:pPr>
     </w:lvl>
   </w:abstractNum>
-  <w:abstractNum w:abstractNumId="20" w15:restartNumberingAfterBreak="0">
+  <w:abstractNum w:abstractNumId="21" w15:restartNumberingAfterBreak="0">
     <w:nsid w:val="6ED35AFB"/>
     <w:multiLevelType w:val="hybridMultilevel"/>
     <w:tmpl w:val="FCE43EB8"/>
@@ -7088,7 +7528,7 @@
       </w:pPr>
     </w:lvl>
   </w:abstractNum>
-  <w:abstractNum w:abstractNumId="21" w15:restartNumberingAfterBreak="0">
+  <w:abstractNum w:abstractNumId="22" w15:restartNumberingAfterBreak="0">
     <w:nsid w:val="786A54F5"/>
     <w:multiLevelType w:val="multilevel"/>
     <w:tmpl w:val="3A24F964"/>
@@ -7203,7 +7643,7 @@
       </w:rPr>
     </w:lvl>
   </w:abstractNum>
-  <w:abstractNum w:abstractNumId="22" w15:restartNumberingAfterBreak="0">
+  <w:abstractNum w:abstractNumId="23" w15:restartNumberingAfterBreak="0">
     <w:nsid w:val="7DB31858"/>
     <w:multiLevelType w:val="hybridMultilevel"/>
     <w:tmpl w:val="59C69120"/>
@@ -7320,7 +7760,7 @@
     <w:abstractNumId w:val="7"/>
   </w:num>
   <w:num w:numId="2" w16cid:durableId="1814248145">
-    <w:abstractNumId w:val="13"/>
+    <w:abstractNumId w:val="14"/>
   </w:num>
   <w:num w:numId="3" w16cid:durableId="1757167201">
     <w:abstractNumId w:val="1"/>
@@ -7338,13 +7778,13 @@
     <w:abstractNumId w:val="4"/>
   </w:num>
   <w:num w:numId="8" w16cid:durableId="765537123">
-    <w:abstractNumId w:val="18"/>
+    <w:abstractNumId w:val="19"/>
   </w:num>
   <w:num w:numId="9" w16cid:durableId="2050914212">
     <w:abstractNumId w:val="8"/>
   </w:num>
   <w:num w:numId="10" w16cid:durableId="918490575">
-    <w:abstractNumId w:val="15"/>
+    <w:abstractNumId w:val="16"/>
   </w:num>
   <w:num w:numId="11" w16cid:durableId="246573511">
     <w:abstractNumId w:val="3"/>
@@ -7353,13 +7793,13 @@
     <w:abstractNumId w:val="2"/>
   </w:num>
   <w:num w:numId="13" w16cid:durableId="385298860">
-    <w:abstractNumId w:val="19"/>
+    <w:abstractNumId w:val="20"/>
   </w:num>
   <w:num w:numId="14" w16cid:durableId="1545557272">
-    <w:abstractNumId w:val="20"/>
+    <w:abstractNumId w:val="21"/>
   </w:num>
   <w:num w:numId="15" w16cid:durableId="1784302484">
-    <w:abstractNumId w:val="21"/>
+    <w:abstractNumId w:val="22"/>
   </w:num>
   <w:num w:numId="16" w16cid:durableId="122038133">
     <w:abstractNumId w:val="6"/>
@@ -7374,16 +7814,19 @@
     <w:abstractNumId w:val="11"/>
   </w:num>
   <w:num w:numId="20" w16cid:durableId="1956210146">
-    <w:abstractNumId w:val="16"/>
+    <w:abstractNumId w:val="17"/>
   </w:num>
   <w:num w:numId="21" w16cid:durableId="2039310087">
-    <w:abstractNumId w:val="14"/>
+    <w:abstractNumId w:val="15"/>
   </w:num>
   <w:num w:numId="22" w16cid:durableId="1346784023">
-    <w:abstractNumId w:val="22"/>
+    <w:abstractNumId w:val="23"/>
   </w:num>
   <w:num w:numId="23" w16cid:durableId="1880975753">
-    <w:abstractNumId w:val="17"/>
+    <w:abstractNumId w:val="18"/>
+  </w:num>
+  <w:num w:numId="24" w16cid:durableId="1990818698">
+    <w:abstractNumId w:val="13"/>
   </w:num>
 </w:numbering>
 </file>
@@ -8004,7 +8447,6 @@
   <w:style w:type="character" w:default="1" w:styleId="DefaultParagraphFont">
     <w:name w:val="Default Paragraph Font"/>
     <w:uiPriority w:val="1"/>
-    <w:semiHidden/>
     <w:unhideWhenUsed/>
   </w:style>
   <w:style w:type="table" w:default="1" w:styleId="TableNormal">

</xml_diff>